<commit_message>
final changes and built
</commit_message>
<xml_diff>
--- a/2_Runde/2_Aufgabe/Dokumentation/Dokumentation_2.docx
+++ b/2_Runde/2_Aufgabe/Dokumentation/Dokumentation_2.docx
@@ -126,15 +126,611 @@
         <w:t xml:space="preserve"> 2022</w:t>
       </w:r>
     </w:p>
+    <w:sdt>
+      <w:sdtPr>
+        <w:rPr>
+          <w:rFonts w:asciiTheme="minorHAnsi" w:eastAsiaTheme="minorHAnsi" w:hAnsiTheme="minorHAnsi" w:cstheme="minorBidi"/>
+          <w:color w:val="auto"/>
+          <w:sz w:val="22"/>
+          <w:szCs w:val="22"/>
+          <w:lang w:eastAsia="en-US"/>
+        </w:rPr>
+        <w:id w:val="1350753967"/>
+        <w:docPartObj>
+          <w:docPartGallery w:val="Table of Contents"/>
+          <w:docPartUnique/>
+        </w:docPartObj>
+      </w:sdtPr>
+      <w:sdtEndPr>
+        <w:rPr>
+          <w:b/>
+          <w:bCs/>
+        </w:rPr>
+      </w:sdtEndPr>
+      <w:sdtContent>
+        <w:p>
+          <w:pPr>
+            <w:pStyle w:val="Inhaltsverzeichnisberschrift"/>
+          </w:pPr>
+          <w:r>
+            <w:t>Inhalt</w:t>
+          </w:r>
+        </w:p>
+        <w:p>
+          <w:pPr>
+            <w:pStyle w:val="Verzeichnis1"/>
+            <w:tabs>
+              <w:tab w:val="right" w:leader="dot" w:pos="9062"/>
+            </w:tabs>
+            <w:rPr>
+              <w:noProof/>
+            </w:rPr>
+          </w:pPr>
+          <w:r>
+            <w:fldChar w:fldCharType="begin"/>
+          </w:r>
+          <w:r>
+            <w:instrText xml:space="preserve"> TOC \o "1-3" \h \z \u </w:instrText>
+          </w:r>
+          <w:r>
+            <w:fldChar w:fldCharType="separate"/>
+          </w:r>
+          <w:hyperlink w:anchor="_Toc100995961" w:history="1">
+            <w:r>
+              <w:rPr>
+                <w:rStyle w:val="Hyperlink"/>
+                <w:noProof/>
+              </w:rPr>
+              <w:t>Lösungsidee</w:t>
+            </w:r>
+            <w:r>
+              <w:rPr>
+                <w:noProof/>
+                <w:webHidden/>
+              </w:rPr>
+              <w:tab/>
+            </w:r>
+            <w:r>
+              <w:rPr>
+                <w:noProof/>
+                <w:webHidden/>
+              </w:rPr>
+              <w:fldChar w:fldCharType="begin"/>
+            </w:r>
+            <w:r>
+              <w:rPr>
+                <w:noProof/>
+                <w:webHidden/>
+              </w:rPr>
+              <w:instrText xml:space="preserve"> PAGEREF _Toc100995961 \h </w:instrText>
+            </w:r>
+            <w:r>
+              <w:rPr>
+                <w:noProof/>
+                <w:webHidden/>
+              </w:rPr>
+            </w:r>
+            <w:r>
+              <w:rPr>
+                <w:noProof/>
+                <w:webHidden/>
+              </w:rPr>
+              <w:fldChar w:fldCharType="separate"/>
+            </w:r>
+            <w:r>
+              <w:rPr>
+                <w:noProof/>
+                <w:webHidden/>
+              </w:rPr>
+              <w:t>1</w:t>
+            </w:r>
+            <w:r>
+              <w:rPr>
+                <w:noProof/>
+                <w:webHidden/>
+              </w:rPr>
+              <w:fldChar w:fldCharType="end"/>
+            </w:r>
+          </w:hyperlink>
+        </w:p>
+        <w:p>
+          <w:pPr>
+            <w:pStyle w:val="Verzeichnis1"/>
+            <w:tabs>
+              <w:tab w:val="right" w:leader="dot" w:pos="9062"/>
+            </w:tabs>
+            <w:rPr>
+              <w:noProof/>
+            </w:rPr>
+          </w:pPr>
+          <w:hyperlink w:anchor="_Toc100995962" w:history="1">
+            <w:r>
+              <w:rPr>
+                <w:rStyle w:val="Hyperlink"/>
+                <w:noProof/>
+              </w:rPr>
+              <w:t>Umsetzung</w:t>
+            </w:r>
+            <w:r>
+              <w:rPr>
+                <w:noProof/>
+                <w:webHidden/>
+              </w:rPr>
+              <w:tab/>
+            </w:r>
+            <w:r>
+              <w:rPr>
+                <w:noProof/>
+                <w:webHidden/>
+              </w:rPr>
+              <w:fldChar w:fldCharType="begin"/>
+            </w:r>
+            <w:r>
+              <w:rPr>
+                <w:noProof/>
+                <w:webHidden/>
+              </w:rPr>
+              <w:instrText xml:space="preserve"> PAGEREF _Toc100995962 \h </w:instrText>
+            </w:r>
+            <w:r>
+              <w:rPr>
+                <w:noProof/>
+                <w:webHidden/>
+              </w:rPr>
+            </w:r>
+            <w:r>
+              <w:rPr>
+                <w:noProof/>
+                <w:webHidden/>
+              </w:rPr>
+              <w:fldChar w:fldCharType="separate"/>
+            </w:r>
+            <w:r>
+              <w:rPr>
+                <w:noProof/>
+                <w:webHidden/>
+              </w:rPr>
+              <w:t>2</w:t>
+            </w:r>
+            <w:r>
+              <w:rPr>
+                <w:noProof/>
+                <w:webHidden/>
+              </w:rPr>
+              <w:fldChar w:fldCharType="end"/>
+            </w:r>
+          </w:hyperlink>
+        </w:p>
+        <w:p>
+          <w:pPr>
+            <w:pStyle w:val="Verzeichnis2"/>
+            <w:tabs>
+              <w:tab w:val="right" w:leader="dot" w:pos="9062"/>
+            </w:tabs>
+            <w:rPr>
+              <w:noProof/>
+            </w:rPr>
+          </w:pPr>
+          <w:hyperlink w:anchor="_Toc100995963" w:history="1">
+            <w:r>
+              <w:rPr>
+                <w:rStyle w:val="Hyperlink"/>
+                <w:noProof/>
+              </w:rPr>
+              <w:t>Schritt 1: Generieren der Zahlen</w:t>
+            </w:r>
+            <w:r>
+              <w:rPr>
+                <w:noProof/>
+                <w:webHidden/>
+              </w:rPr>
+              <w:tab/>
+            </w:r>
+            <w:r>
+              <w:rPr>
+                <w:noProof/>
+                <w:webHidden/>
+              </w:rPr>
+              <w:fldChar w:fldCharType="begin"/>
+            </w:r>
+            <w:r>
+              <w:rPr>
+                <w:noProof/>
+                <w:webHidden/>
+              </w:rPr>
+              <w:instrText xml:space="preserve"> PAGEREF _Toc100995963 \h </w:instrText>
+            </w:r>
+            <w:r>
+              <w:rPr>
+                <w:noProof/>
+                <w:webHidden/>
+              </w:rPr>
+            </w:r>
+            <w:r>
+              <w:rPr>
+                <w:noProof/>
+                <w:webHidden/>
+              </w:rPr>
+              <w:fldChar w:fldCharType="separate"/>
+            </w:r>
+            <w:r>
+              <w:rPr>
+                <w:noProof/>
+                <w:webHidden/>
+              </w:rPr>
+              <w:t>2</w:t>
+            </w:r>
+            <w:r>
+              <w:rPr>
+                <w:noProof/>
+                <w:webHidden/>
+              </w:rPr>
+              <w:fldChar w:fldCharType="end"/>
+            </w:r>
+          </w:hyperlink>
+        </w:p>
+        <w:p>
+          <w:pPr>
+            <w:pStyle w:val="Verzeichnis2"/>
+            <w:tabs>
+              <w:tab w:val="right" w:leader="dot" w:pos="9062"/>
+            </w:tabs>
+            <w:rPr>
+              <w:noProof/>
+            </w:rPr>
+          </w:pPr>
+          <w:hyperlink w:anchor="_Toc100995964" w:history="1">
+            <w:r>
+              <w:rPr>
+                <w:rStyle w:val="Hyperlink"/>
+                <w:noProof/>
+              </w:rPr>
+              <w:t>Schritt 2: Berechnen aller möglichen Rechenergebnisse</w:t>
+            </w:r>
+            <w:r>
+              <w:rPr>
+                <w:noProof/>
+                <w:webHidden/>
+              </w:rPr>
+              <w:tab/>
+            </w:r>
+            <w:r>
+              <w:rPr>
+                <w:noProof/>
+                <w:webHidden/>
+              </w:rPr>
+              <w:fldChar w:fldCharType="begin"/>
+            </w:r>
+            <w:r>
+              <w:rPr>
+                <w:noProof/>
+                <w:webHidden/>
+              </w:rPr>
+              <w:instrText xml:space="preserve"> PAGEREF _Toc100995964 \h </w:instrText>
+            </w:r>
+            <w:r>
+              <w:rPr>
+                <w:noProof/>
+                <w:webHidden/>
+              </w:rPr>
+            </w:r>
+            <w:r>
+              <w:rPr>
+                <w:noProof/>
+                <w:webHidden/>
+              </w:rPr>
+              <w:fldChar w:fldCharType="separate"/>
+            </w:r>
+            <w:r>
+              <w:rPr>
+                <w:noProof/>
+                <w:webHidden/>
+              </w:rPr>
+              <w:t>2</w:t>
+            </w:r>
+            <w:r>
+              <w:rPr>
+                <w:noProof/>
+                <w:webHidden/>
+              </w:rPr>
+              <w:fldChar w:fldCharType="end"/>
+            </w:r>
+          </w:hyperlink>
+        </w:p>
+        <w:p>
+          <w:pPr>
+            <w:pStyle w:val="Verzeichnis2"/>
+            <w:tabs>
+              <w:tab w:val="right" w:leader="dot" w:pos="9062"/>
+            </w:tabs>
+            <w:rPr>
+              <w:noProof/>
+            </w:rPr>
+          </w:pPr>
+          <w:hyperlink w:anchor="_Toc100995965" w:history="1">
+            <w:r>
+              <w:rPr>
+                <w:rStyle w:val="Hyperlink"/>
+                <w:noProof/>
+              </w:rPr>
+              <w:t>Schritt 3: Rechenergebnisse aussortieren</w:t>
+            </w:r>
+            <w:r>
+              <w:rPr>
+                <w:noProof/>
+                <w:webHidden/>
+              </w:rPr>
+              <w:tab/>
+            </w:r>
+            <w:r>
+              <w:rPr>
+                <w:noProof/>
+                <w:webHidden/>
+              </w:rPr>
+              <w:fldChar w:fldCharType="begin"/>
+            </w:r>
+            <w:r>
+              <w:rPr>
+                <w:noProof/>
+                <w:webHidden/>
+              </w:rPr>
+              <w:instrText xml:space="preserve"> PAGEREF _Toc100995965 \h </w:instrText>
+            </w:r>
+            <w:r>
+              <w:rPr>
+                <w:noProof/>
+                <w:webHidden/>
+              </w:rPr>
+            </w:r>
+            <w:r>
+              <w:rPr>
+                <w:noProof/>
+                <w:webHidden/>
+              </w:rPr>
+              <w:fldChar w:fldCharType="separate"/>
+            </w:r>
+            <w:r>
+              <w:rPr>
+                <w:noProof/>
+                <w:webHidden/>
+              </w:rPr>
+              <w:t>2</w:t>
+            </w:r>
+            <w:r>
+              <w:rPr>
+                <w:noProof/>
+                <w:webHidden/>
+              </w:rPr>
+              <w:fldChar w:fldCharType="end"/>
+            </w:r>
+          </w:hyperlink>
+        </w:p>
+        <w:p>
+          <w:pPr>
+            <w:pStyle w:val="Verzeichnis2"/>
+            <w:tabs>
+              <w:tab w:val="right" w:leader="dot" w:pos="9062"/>
+            </w:tabs>
+            <w:rPr>
+              <w:noProof/>
+            </w:rPr>
+          </w:pPr>
+          <w:hyperlink w:anchor="_Toc100995966" w:history="1">
+            <w:r>
+              <w:rPr>
+                <w:rStyle w:val="Hyperlink"/>
+                <w:noProof/>
+              </w:rPr>
+              <w:t>Schritt 4: Auswahl aus den übrigen Ergebnissen treffen</w:t>
+            </w:r>
+            <w:r>
+              <w:rPr>
+                <w:noProof/>
+                <w:webHidden/>
+              </w:rPr>
+              <w:tab/>
+            </w:r>
+            <w:r>
+              <w:rPr>
+                <w:noProof/>
+                <w:webHidden/>
+              </w:rPr>
+              <w:fldChar w:fldCharType="begin"/>
+            </w:r>
+            <w:r>
+              <w:rPr>
+                <w:noProof/>
+                <w:webHidden/>
+              </w:rPr>
+              <w:instrText xml:space="preserve"> PAGEREF _Toc100995966 \h </w:instrText>
+            </w:r>
+            <w:r>
+              <w:rPr>
+                <w:noProof/>
+                <w:webHidden/>
+              </w:rPr>
+            </w:r>
+            <w:r>
+              <w:rPr>
+                <w:noProof/>
+                <w:webHidden/>
+              </w:rPr>
+              <w:fldChar w:fldCharType="separate"/>
+            </w:r>
+            <w:r>
+              <w:rPr>
+                <w:noProof/>
+                <w:webHidden/>
+              </w:rPr>
+              <w:t>3</w:t>
+            </w:r>
+            <w:r>
+              <w:rPr>
+                <w:noProof/>
+                <w:webHidden/>
+              </w:rPr>
+              <w:fldChar w:fldCharType="end"/>
+            </w:r>
+          </w:hyperlink>
+        </w:p>
+        <w:p>
+          <w:pPr>
+            <w:pStyle w:val="Verzeichnis1"/>
+            <w:tabs>
+              <w:tab w:val="right" w:leader="dot" w:pos="9062"/>
+            </w:tabs>
+            <w:rPr>
+              <w:noProof/>
+            </w:rPr>
+          </w:pPr>
+          <w:hyperlink w:anchor="_Toc100995967" w:history="1">
+            <w:r>
+              <w:rPr>
+                <w:rStyle w:val="Hyperlink"/>
+                <w:noProof/>
+              </w:rPr>
+              <w:t>Beispiele</w:t>
+            </w:r>
+            <w:r>
+              <w:rPr>
+                <w:noProof/>
+                <w:webHidden/>
+              </w:rPr>
+              <w:tab/>
+            </w:r>
+            <w:r>
+              <w:rPr>
+                <w:noProof/>
+                <w:webHidden/>
+              </w:rPr>
+              <w:fldChar w:fldCharType="begin"/>
+            </w:r>
+            <w:r>
+              <w:rPr>
+                <w:noProof/>
+                <w:webHidden/>
+              </w:rPr>
+              <w:instrText xml:space="preserve"> PAGEREF _Toc100995967 \h </w:instrText>
+            </w:r>
+            <w:r>
+              <w:rPr>
+                <w:noProof/>
+                <w:webHidden/>
+              </w:rPr>
+            </w:r>
+            <w:r>
+              <w:rPr>
+                <w:noProof/>
+                <w:webHidden/>
+              </w:rPr>
+              <w:fldChar w:fldCharType="separate"/>
+            </w:r>
+            <w:r>
+              <w:rPr>
+                <w:noProof/>
+                <w:webHidden/>
+              </w:rPr>
+              <w:t>3</w:t>
+            </w:r>
+            <w:r>
+              <w:rPr>
+                <w:noProof/>
+                <w:webHidden/>
+              </w:rPr>
+              <w:fldChar w:fldCharType="end"/>
+            </w:r>
+          </w:hyperlink>
+        </w:p>
+        <w:p>
+          <w:pPr>
+            <w:pStyle w:val="Verzeichnis1"/>
+            <w:tabs>
+              <w:tab w:val="right" w:leader="dot" w:pos="9062"/>
+            </w:tabs>
+            <w:rPr>
+              <w:noProof/>
+            </w:rPr>
+          </w:pPr>
+          <w:hyperlink w:anchor="_Toc100995968" w:history="1">
+            <w:r>
+              <w:rPr>
+                <w:rStyle w:val="Hyperlink"/>
+                <w:noProof/>
+              </w:rPr>
+              <w:t>Quellcode</w:t>
+            </w:r>
+            <w:r>
+              <w:rPr>
+                <w:noProof/>
+                <w:webHidden/>
+              </w:rPr>
+              <w:tab/>
+            </w:r>
+            <w:r>
+              <w:rPr>
+                <w:noProof/>
+                <w:webHidden/>
+              </w:rPr>
+              <w:fldChar w:fldCharType="begin"/>
+            </w:r>
+            <w:r>
+              <w:rPr>
+                <w:noProof/>
+                <w:webHidden/>
+              </w:rPr>
+              <w:instrText xml:space="preserve"> PAGEREF _Toc100995968 \h </w:instrText>
+            </w:r>
+            <w:r>
+              <w:rPr>
+                <w:noProof/>
+                <w:webHidden/>
+              </w:rPr>
+            </w:r>
+            <w:r>
+              <w:rPr>
+                <w:noProof/>
+                <w:webHidden/>
+              </w:rPr>
+              <w:fldChar w:fldCharType="separate"/>
+            </w:r>
+            <w:r>
+              <w:rPr>
+                <w:noProof/>
+                <w:webHidden/>
+              </w:rPr>
+              <w:t>4</w:t>
+            </w:r>
+            <w:r>
+              <w:rPr>
+                <w:noProof/>
+                <w:webHidden/>
+              </w:rPr>
+              <w:fldChar w:fldCharType="end"/>
+            </w:r>
+          </w:hyperlink>
+        </w:p>
+        <w:p>
+          <w:r>
+            <w:rPr>
+              <w:b/>
+              <w:bCs/>
+            </w:rPr>
+            <w:fldChar w:fldCharType="end"/>
+          </w:r>
+        </w:p>
+      </w:sdtContent>
+    </w:sdt>
     <w:p>
       <w:pPr>
         <w:pStyle w:val="berschrift1"/>
       </w:pPr>
       <w:bookmarkStart w:id="0" w:name="_Ref100735418"/>
+      <w:bookmarkStart w:id="1" w:name="_Toc100995961"/>
       <w:r>
         <w:t>Lösungsidee</w:t>
       </w:r>
       <w:bookmarkEnd w:id="0"/>
+      <w:bookmarkEnd w:id="1"/>
     </w:p>
     <w:p>
       <w:r>
@@ -179,6 +775,9 @@
       <w:r>
         <w:t xml:space="preserve"> Zahlen vor dem Gleichheitszeichen</w:t>
       </w:r>
+      <w:r>
+        <w:t>.</w:t>
+      </w:r>
     </w:p>
     <w:p>
       <w:pPr>
@@ -204,13 +803,10 @@
         <w:t>Kombinationen von Rechenoperatoren</w:t>
       </w:r>
       <w:r>
-        <w:t xml:space="preserve"> zwischen den Zahlen</w:t>
-      </w:r>
-      <w:r>
-        <w:t>,</w:t>
-      </w:r>
-      <w:r>
-        <w:t xml:space="preserve"> erzeugt werden können</w:t>
+        <w:t xml:space="preserve"> zwischen den Zahlen erzeugt werden können</w:t>
+      </w:r>
+      <w:r>
+        <w:t>.</w:t>
       </w:r>
     </w:p>
     <w:p>
@@ -236,7 +832,7 @@
           <w:numId w:val="3"/>
         </w:numPr>
       </w:pPr>
-      <w:bookmarkStart w:id="1" w:name="_Ref100743561"/>
+      <w:bookmarkStart w:id="2" w:name="_Ref100743561"/>
       <w:r>
         <w:t>e</w:t>
       </w:r>
@@ -250,9 +846,15 @@
         <w:t xml:space="preserve"> nicht</w:t>
       </w:r>
       <w:r>
-        <w:t xml:space="preserve"> ganze Zahl als Zwischenergebnis aufweisen</w:t>
-      </w:r>
-      <w:bookmarkEnd w:id="1"/>
+        <w:t xml:space="preserve"> ganze Zahl</w:t>
+      </w:r>
+      <w:r>
+        <w:t>en</w:t>
+      </w:r>
+      <w:r>
+        <w:t xml:space="preserve"> als Zwischenergebnis aufweisen</w:t>
+      </w:r>
+      <w:bookmarkEnd w:id="2"/>
     </w:p>
     <w:p>
       <w:pPr>
@@ -262,7 +864,7 @@
           <w:numId w:val="3"/>
         </w:numPr>
       </w:pPr>
-      <w:bookmarkStart w:id="2" w:name="_Ref100750796"/>
+      <w:bookmarkStart w:id="3" w:name="_Ref100750796"/>
       <w:r>
         <w:t>n</w:t>
       </w:r>
@@ -278,7 +880,7 @@
       <w:r>
         <w:t xml:space="preserve"> oder</w:t>
       </w:r>
-      <w:bookmarkEnd w:id="2"/>
+      <w:bookmarkEnd w:id="3"/>
     </w:p>
     <w:p>
       <w:pPr>
@@ -288,7 +890,7 @@
           <w:numId w:val="3"/>
         </w:numPr>
       </w:pPr>
-      <w:bookmarkStart w:id="3" w:name="_Ref100751740"/>
+      <w:bookmarkStart w:id="4" w:name="_Ref100751740"/>
       <w:r>
         <w:t>m</w:t>
       </w:r>
@@ -298,7 +900,7 @@
       <w:r>
         <w:t>.</w:t>
       </w:r>
-      <w:bookmarkEnd w:id="3"/>
+      <w:bookmarkEnd w:id="4"/>
     </w:p>
     <w:p>
       <w:pPr>
@@ -342,7 +944,13 @@
         </w:numPr>
       </w:pPr>
       <w:r>
-        <w:t xml:space="preserve">Entferne alle Rechnungen die weniger unterschiedliche </w:t>
+        <w:t>Entferne alle Rechnungen</w:t>
+      </w:r>
+      <w:r>
+        <w:t>,</w:t>
+      </w:r>
+      <w:r>
+        <w:t xml:space="preserve"> die weniger unterschiedliche </w:t>
       </w:r>
       <w:r>
         <w:t xml:space="preserve">Operatoren haben als die mit den meisten Operatoren. </w:t>
@@ -364,7 +972,13 @@
         </w:numPr>
       </w:pPr>
       <w:r>
-        <w:t xml:space="preserve">Sortiere die übrigen Ergebnisse nach deren Distanz zum Median der Ergebnisse. </w:t>
+        <w:t xml:space="preserve">Sortiere die übrigen Ergebnisse nach deren Distanz zum Median </w:t>
+      </w:r>
+      <w:r>
+        <w:t>aller</w:t>
+      </w:r>
+      <w:r>
+        <w:t xml:space="preserve"> Ergebnisse. </w:t>
       </w:r>
       <w:r>
         <w:rPr>
@@ -378,7 +992,21 @@
           <w:i/>
           <w:iCs/>
         </w:rPr>
-        <w:t>mehr Ergebnisse sind im näheren Umfeld und das Rätsel dadurch schwieriger. Ist ein Ergebnis sehr hoch, ist klar, dass viel Multiplikation verwendet werden muss. Wenn das Ergebnis eher in der Mitte liegt, gibt es viel mehr Möglichkeiten Operatoren einzusetzen, die ein ähnlich hohes aber falschen Ergebnis erzielen. Man muss also mehr herumprobieren und das Rätsel ist schwerer.</w:t>
+        <w:t>mehr Ergebnisse sind im näheren Umfeld und das Rätsel dadurch schwieriger. Ist ein Ergebnis sehr hoch, ist klar, dass viel Multiplikation verwendet werden muss. Wenn das Ergebnis eher in der Mitte liegt, gibt es viel mehr Möglichkeiten</w:t>
+      </w:r>
+      <w:r>
+        <w:rPr>
+          <w:i/>
+          <w:iCs/>
+        </w:rPr>
+        <w:t>,</w:t>
+      </w:r>
+      <w:r>
+        <w:rPr>
+          <w:i/>
+          <w:iCs/>
+        </w:rPr>
+        <w:t xml:space="preserve"> Operatoren einzusetzen, die ein ähnlich hohes aber falschen Ergebnis erzielen. Man muss also mehr herumprobieren und das Rätsel ist schwerer.</w:t>
       </w:r>
     </w:p>
     <w:p>
@@ -390,18 +1018,24 @@
         </w:numPr>
       </w:pPr>
       <w:r>
-        <w:t>Wähle ein zufälliges Ergebnis als Rätsel aus, dabei nimmt die Wahrscheinlichkeit ab, je weiter hinten sich das Ergebnis in der Liste befindet.</w:t>
+        <w:t>Wähle ein zufälliges Ergebnis als Rätsel aus</w:t>
+      </w:r>
+      <w:r>
+        <w:t>, aber so, dass die Ergebnisse weiter vorne in der Liste wahrscheinlicher ausgewählt werden als die weiter hinten.</w:t>
       </w:r>
     </w:p>
     <w:p>
       <w:pPr>
         <w:pStyle w:val="berschrift1"/>
       </w:pPr>
-      <w:bookmarkStart w:id="4" w:name="_Ref100759111"/>
-      <w:r>
+      <w:bookmarkStart w:id="5" w:name="_Ref100759111"/>
+      <w:bookmarkStart w:id="6" w:name="_Toc100995962"/>
+      <w:r>
+        <w:lastRenderedPageBreak/>
         <w:t>Umsetzung</w:t>
       </w:r>
-      <w:bookmarkEnd w:id="4"/>
+      <w:bookmarkEnd w:id="5"/>
+      <w:bookmarkEnd w:id="6"/>
     </w:p>
     <w:p>
       <w:r>
@@ -426,19 +1060,27 @@
         <w:t xml:space="preserve"> in Python.</w:t>
       </w:r>
       <w:r>
-        <w:t xml:space="preserve"> Der gesamte Code von mir befindet sich in einem Modul. Bei anderen genannten Modulen handelt es sich um Module die von Python bereitgestellt werden.</w:t>
+        <w:t xml:space="preserve"> Der gesamte Code von mir befindet sich in einem Modul. Bei anderen genannten Modulen handelt es sich um Module</w:t>
+      </w:r>
+      <w:r>
+        <w:t>,</w:t>
+      </w:r>
+      <w:r>
+        <w:t xml:space="preserve"> die von Python bereitgestellt werden.</w:t>
       </w:r>
     </w:p>
     <w:p>
       <w:pPr>
         <w:pStyle w:val="berschrift2"/>
       </w:pPr>
+      <w:bookmarkStart w:id="7" w:name="_Toc100995963"/>
       <w:r>
         <w:t>Schritt 1</w:t>
       </w:r>
       <w:r>
         <w:t>: Generieren der Zahlen</w:t>
       </w:r>
+      <w:bookmarkEnd w:id="7"/>
     </w:p>
     <w:p>
       <w:r>
@@ -448,6 +1090,9 @@
         <w:t>()</w:t>
       </w:r>
       <w:r>
+        <w:t>,</w:t>
+      </w:r>
+      <w:r>
         <w:t xml:space="preserve"> um die vom Nutzer angegebene Menge an Zahlen von 1 bis 9 zu generieren und sie in einer Liste abzuspeichern.</w:t>
       </w:r>
     </w:p>
@@ -455,11 +1100,13 @@
       <w:pPr>
         <w:pStyle w:val="berschrift2"/>
       </w:pPr>
-      <w:bookmarkStart w:id="5" w:name="_Ref100751192"/>
+      <w:bookmarkStart w:id="8" w:name="_Ref100751192"/>
+      <w:bookmarkStart w:id="9" w:name="_Toc100995964"/>
       <w:r>
         <w:t>Schritt 2: Berechnen aller möglichen Rechenergebnisse</w:t>
       </w:r>
-      <w:bookmarkEnd w:id="5"/>
+      <w:bookmarkEnd w:id="8"/>
+      <w:bookmarkEnd w:id="9"/>
     </w:p>
     <w:p>
       <w:r>
@@ -475,10 +1122,7 @@
         <w:t xml:space="preserve"> </w:t>
       </w:r>
       <w:r>
-        <w:t>aus dem itertools-Modul</w:t>
-      </w:r>
-      <w:r>
-        <w:t>,</w:t>
+        <w:t>aus dem itertools-Modul,</w:t>
       </w:r>
       <w:r>
         <w:t xml:space="preserve"> </w:t>
@@ -529,23 +1173,19 @@
     </w:p>
     <w:p>
       <w:r>
-        <w:lastRenderedPageBreak/>
         <w:t>Nun muss ich die Zahlen mit den</w:t>
       </w:r>
       <w:r>
         <w:t xml:space="preserve"> jeweiligen</w:t>
       </w:r>
       <w:r>
-        <w:t xml:space="preserve"> Operatoren kombinieren und den Term dann ausrechnen. </w:t>
-      </w:r>
-      <w:r>
-        <w:t>Wichtig</w:t>
-      </w:r>
-      <w:r>
-        <w:t xml:space="preserve"> dabei</w:t>
-      </w:r>
-      <w:r>
-        <w:t xml:space="preserve"> ist, dass ich </w:t>
+        <w:t xml:space="preserve"> Operatoren kombinieren und den Term dann ausrechnen. Wichtig dabei ist, dass ich</w:t>
+      </w:r>
+      <w:r>
+        <w:t xml:space="preserve"> Schritt</w:t>
+      </w:r>
+      <w:r>
+        <w:t xml:space="preserve"> </w:t>
       </w:r>
       <w:r>
         <w:fldChar w:fldCharType="begin"/>
@@ -557,22 +1197,22 @@
         <w:fldChar w:fldCharType="separate"/>
       </w:r>
       <w:r>
-        <w:t>Schritt 3</w:t>
-      </w:r>
-      <w:r>
-        <w:t>.</w:t>
-      </w:r>
-      <w:r>
-        <w:t>a</w:t>
+        <w:t>3.a</w:t>
       </w:r>
       <w:r>
         <w:fldChar w:fldCharType="end"/>
       </w:r>
       <w:r>
-        <w:t>, also das überprüfen auf nicht ganze Zwischenergebnisse,</w:t>
-      </w:r>
-      <w:r>
-        <w:t xml:space="preserve"> schon hier implementieren muss, da im Nachhinein die Zwischenergebnisse nicht mehr verfügbar sind.</w:t>
+        <w:t xml:space="preserve"> der Lösungsidee</w:t>
+      </w:r>
+      <w:r>
+        <w:t xml:space="preserve">, also das </w:t>
+      </w:r>
+      <w:r>
+        <w:t>Ü</w:t>
+      </w:r>
+      <w:r>
+        <w:t>berprüfen auf nicht ganze Zwischenergebnisse, schon hier implementieren muss, da im Nachhinein die Zwischenergebnisse nicht mehr verfügbar sind.</w:t>
       </w:r>
     </w:p>
     <w:p>
@@ -630,7 +1270,13 @@
         <w:t>Rückgabewerte aller vier Operatoren +-*/</w:t>
       </w:r>
       <w:r>
-        <w:t>, sodass</w:t>
+        <w:t xml:space="preserve"> so</w:t>
+      </w:r>
+      <w:r>
+        <w:t xml:space="preserve">, </w:t>
+      </w:r>
+      <w:r>
+        <w:t>dass</w:t>
       </w:r>
       <w:r>
         <w:t xml:space="preserve"> ein</w:t>
@@ -702,7 +1348,16 @@
         <w:t xml:space="preserve"> zur nächsten Operatorkombination.</w:t>
       </w:r>
       <w:r>
-        <w:t xml:space="preserve"> Danach überprüfe noch ob das Ergebnis negativ ist (</w:t>
+        <w:t xml:space="preserve"> Danach überprüfe noch</w:t>
+      </w:r>
+      <w:r>
+        <w:t>,</w:t>
+      </w:r>
+      <w:r>
+        <w:t xml:space="preserve"> ob das Ergebnis negativ ist (</w:t>
+      </w:r>
+      <w:r>
+        <w:t xml:space="preserve">Schritt </w:t>
       </w:r>
       <w:r>
         <w:fldChar w:fldCharType="begin"/>
@@ -714,10 +1369,7 @@
         <w:fldChar w:fldCharType="separate"/>
       </w:r>
       <w:r>
-        <w:t>Schritt 3</w:t>
-      </w:r>
-      <w:r>
-        <w:t>.b</w:t>
+        <w:t>3.b</w:t>
       </w:r>
       <w:r>
         <w:fldChar w:fldCharType="end"/>
@@ -728,7 +1380,13 @@
     </w:p>
     <w:p>
       <w:r>
-        <w:t xml:space="preserve">Wenn das Ergebnis die beiden „Tests“ überstanden hat speichere ich es und die Operatorkombination in zwei separaten Listen. Dabei </w:t>
+        <w:t>Wenn das Ergebnis die beiden „Tests“ überstanden hat</w:t>
+      </w:r>
+      <w:r>
+        <w:t>,</w:t>
+      </w:r>
+      <w:r>
+        <w:t xml:space="preserve"> speichere ich es und die Operatorkombination in zwei separaten Listen. Dabei </w:t>
       </w:r>
       <w:r>
         <w:t>wandle</w:t>
@@ -741,11 +1399,13 @@
       <w:pPr>
         <w:pStyle w:val="berschrift2"/>
       </w:pPr>
-      <w:bookmarkStart w:id="6" w:name="_Ref100751176"/>
+      <w:bookmarkStart w:id="10" w:name="_Ref100751176"/>
+      <w:bookmarkStart w:id="11" w:name="_Toc100995965"/>
       <w:r>
         <w:t>Schritt 3: Rechenergebnisse aussortieren</w:t>
       </w:r>
-      <w:bookmarkEnd w:id="6"/>
+      <w:bookmarkEnd w:id="10"/>
+      <w:bookmarkEnd w:id="11"/>
     </w:p>
     <w:p>
       <w:r>
@@ -806,52 +1466,46 @@
         <w:t>)</w:t>
       </w:r>
       <w:r>
-        <w:t xml:space="preserve"> schon in </w:t>
+        <w:t xml:space="preserve"> schon in</w:t>
+      </w:r>
+      <w:r>
+        <w:t xml:space="preserve"> Schritt 2 </w:t>
+      </w:r>
+      <w:r>
+        <w:t xml:space="preserve">der Implementierung herausgefiltert. </w:t>
+      </w:r>
+      <w:r>
+        <w:t>Es müssen also nur noch die doppelt vorkommenden Ergebnisse entfernt werden</w:t>
+      </w:r>
+      <w:r>
+        <w:t xml:space="preserve"> (</w:t>
       </w:r>
       <w:r>
         <w:fldChar w:fldCharType="begin"/>
       </w:r>
       <w:r>
-        <w:instrText xml:space="preserve"> REF _Ref100751192 \h </w:instrText>
+        <w:instrText xml:space="preserve"> REF _Ref100751740 \r \h </w:instrText>
       </w:r>
       <w:r>
         <w:fldChar w:fldCharType="separate"/>
       </w:r>
       <w:r>
-        <w:t>Schritt 2</w:t>
+        <w:t>3.c</w:t>
       </w:r>
       <w:r>
         <w:fldChar w:fldCharType="end"/>
       </w:r>
       <w:r>
-        <w:t xml:space="preserve"> der Implementierung herausgefiltert. </w:t>
-      </w:r>
-      <w:r>
-        <w:t>Es müssen also nur noch die doppelt vorkommenden Ergebnisse entfernt werden</w:t>
-      </w:r>
-      <w:r>
-        <w:t xml:space="preserve"> (</w:t>
-      </w:r>
-      <w:r>
-        <w:fldChar w:fldCharType="begin"/>
-      </w:r>
-      <w:r>
-        <w:instrText xml:space="preserve"> REF _Ref100751740 \r \h </w:instrText>
-      </w:r>
-      <w:r>
-        <w:fldChar w:fldCharType="separate"/>
-      </w:r>
-      <w:r>
-        <w:t>3.c</w:t>
-      </w:r>
-      <w:r>
-        <w:fldChar w:fldCharType="end"/>
-      </w:r>
-      <w:r>
         <w:t>)</w:t>
       </w:r>
       <w:r>
-        <w:t xml:space="preserve">. Dafür mache ich zunächst eine Kopie von der Liste der Ergebnisse. Dann iteriere ich von hinten über die Ergebnisse. Für jedes Ergebnis zähle ich die Anzahl seines Vorkommens in der Kopie. Wenn das Ergebnis mehrmals vorkommt entferne ich es aus der </w:t>
+        <w:t>. Dafür mache ich zunächst eine Kopie von der Liste der Ergebnisse. Dann iteriere ich von hinten über die Ergebnisse. Für jedes Ergebnis zähle ich die Anzahl seines Vorkommens in der Kopie. Wenn das Ergebnis mehrmals vorkommt</w:t>
+      </w:r>
+      <w:r>
+        <w:t>,</w:t>
+      </w:r>
+      <w:r>
+        <w:t xml:space="preserve"> entferne ich es aus der </w:t>
       </w:r>
       <w:r>
         <w:t>O</w:t>
@@ -870,9 +1524,12 @@
       <w:pPr>
         <w:pStyle w:val="berschrift2"/>
       </w:pPr>
-      <w:r>
+      <w:bookmarkStart w:id="12" w:name="_Toc100995966"/>
+      <w:r>
+        <w:lastRenderedPageBreak/>
         <w:t>Schritt 4: Auswahl aus den übrigen Ergebnissen treffen</w:t>
       </w:r>
+      <w:bookmarkEnd w:id="12"/>
     </w:p>
     <w:p>
       <w:r>
@@ -888,7 +1545,13 @@
         <w:t>,</w:t>
       </w:r>
       <w:r>
-        <w:t xml:space="preserve"> die weniger unterschiedliche Operatoren haben, als die mit den meisten. Dafür erstelle ich zunächst eine neue Liste in der ich die Diversität (Anzahl der unterschiedlichen Operatoren) für jede Kombi speichere. Ich wandle dafür </w:t>
+        <w:t xml:space="preserve"> die weniger unterschiedliche Operatoren haben, als die mit den meisten. Dafür erstelle ich zunächst eine neue Liste</w:t>
+      </w:r>
+      <w:r>
+        <w:t>,</w:t>
+      </w:r>
+      <w:r>
+        <w:t xml:space="preserve"> in der ich die Diversität (Anzahl der unterschiedlichen Operatoren) für jede Kombi speichere. Ich wandle dafür </w:t>
       </w:r>
       <w:r>
         <w:t>jeweils den Tupel mit der Operatorkombi in ein Set um. Da ein Set keine doppelten Elemente enthalten kann, ist die Länge dieses die Diversität der Kombi.</w:t>
@@ -899,7 +1562,19 @@
     </w:p>
     <w:p>
       <w:r>
-        <w:t xml:space="preserve">Dann fusioniere ich die drei Listen – Ergebnisse, Operatorkombis und Diversitäten – zu der Liste Rätsel mithilfe von </w:t>
+        <w:t>Dan</w:t>
+      </w:r>
+      <w:r>
+        <w:t>ach</w:t>
+      </w:r>
+      <w:r>
+        <w:t xml:space="preserve"> fusioniere ich die drei Listen – Ergebnisse, Operatorkombis und Diversitäten – zu der Liste Rätsel mithilfe </w:t>
+      </w:r>
+      <w:r>
+        <w:t>der Python-Funktion</w:t>
+      </w:r>
+      <w:r>
+        <w:t xml:space="preserve"> </w:t>
       </w:r>
       <w:r>
         <w:rPr>
@@ -928,7 +1603,13 @@
     </w:p>
     <w:p>
       <w:r>
-        <w:t xml:space="preserve">Nun müssen die übrigen Rätsel sortiert werden. Dafür verwende ich die </w:t>
+        <w:t>Nun müssen die übrig</w:t>
+      </w:r>
+      <w:r>
+        <w:t xml:space="preserve"> gebliebenen</w:t>
+      </w:r>
+      <w:r>
+        <w:t xml:space="preserve"> Rätsel sortiert werden. Dafür verwende ich die </w:t>
       </w:r>
       <w:r>
         <w:rPr>
@@ -943,7 +1624,6 @@
     </w:p>
     <w:p>
       <w:r>
-        <w:lastRenderedPageBreak/>
         <w:t xml:space="preserve">Ich definiere also eine Funktion, die ein Rätsel als Argument nimmt und den Abstand (Betrag der Differenz) seines Rechenergebnisses zum Median aller Rechenergebnisse zurückgibt. Dafür berechne ich mithilfe der </w:t>
       </w:r>
       <w:r>
@@ -1040,7 +1720,7 @@
         <w:t xml:space="preserve"> Modul. Dieser kann man eine Liste von Gewichten übergeben und diese wählt dann anhand der Gewichte ein zufälliges Element aus einer Liste. </w:t>
       </w:r>
       <w:r>
-        <w:t xml:space="preserve">Für die Gewichte generiere ich einfach eine Liste mit den Zahlen n bis 1 (wenn n die Anzahl aller übrigen Rätsel ist). Das heißt jedes Rätsel ist immer </w:t>
+        <w:t xml:space="preserve">Für die Gewichte generiere ich einfach eine Liste mit den Zahlen n bis 1 (wenn n die Anzahl aller Rätsel ist). Das heißt jedes Rätsel ist immer </w:t>
       </w:r>
       <m:oMath>
         <m:f>
@@ -1095,7 +1775,7 @@
                   <w:rPr>
                     <w:rFonts w:ascii="Cambria Math" w:hAnsi="Cambria Math"/>
                   </w:rPr>
-                  <m:t>n</m:t>
+                  <m:t>x</m:t>
                 </m:r>
               </m:e>
             </m:nary>
@@ -1125,7 +1805,31 @@
         <w:rPr>
           <w:rFonts w:eastAsiaTheme="minorEastAsia"/>
         </w:rPr>
-        <w:t>Nachdem ich ein Rätsel ausgesucht habe muss ich es nur noch einmal ohne Operatoren als Rätsel und einmal mit als Lösung ausgeben.</w:t>
+        <w:t>Nachdem ich ein Rätsel ausgesucht habe</w:t>
+      </w:r>
+      <w:r>
+        <w:rPr>
+          <w:rFonts w:eastAsiaTheme="minorEastAsia"/>
+        </w:rPr>
+        <w:t>,</w:t>
+      </w:r>
+      <w:r>
+        <w:rPr>
+          <w:rFonts w:eastAsiaTheme="minorEastAsia"/>
+        </w:rPr>
+        <w:t xml:space="preserve"> muss ich es nur noch einmal ohne Operatoren als Rätsel und einmal mit </w:t>
+      </w:r>
+      <w:r>
+        <w:rPr>
+          <w:rFonts w:eastAsiaTheme="minorEastAsia"/>
+        </w:rPr>
+        <w:t xml:space="preserve">Operatoren </w:t>
+      </w:r>
+      <w:r>
+        <w:rPr>
+          <w:rFonts w:eastAsiaTheme="minorEastAsia"/>
+        </w:rPr>
+        <w:t>als Lösung ausgeben.</w:t>
       </w:r>
     </w:p>
     <w:p>
@@ -1135,19 +1839,33 @@
           <w:rFonts w:eastAsiaTheme="minorEastAsia"/>
         </w:rPr>
       </w:pPr>
+      <w:bookmarkStart w:id="13" w:name="_Toc100995967"/>
       <w:r>
         <w:rPr>
           <w:rFonts w:eastAsiaTheme="minorEastAsia"/>
         </w:rPr>
         <w:t>Beispiele</w:t>
       </w:r>
+      <w:bookmarkEnd w:id="13"/>
     </w:p>
     <w:p>
       <w:r>
         <w:t>D</w:t>
       </w:r>
       <w:r>
-        <w:t xml:space="preserve">er Algorithmus brauch auf meinem Computer für 10 Operatoren etwa 2 Minuten. Da mit jedem neuen Operator die menge der möglichen Operatorkombis vervierfacht wird, wird auch die Rechenzeit vervierfacht. Das heißt für 15 Operatoren werden schätzungsweise etwa 34 Stunden benötigt. Ich habe hier einfach ein paar Beispiele für </w:t>
+        <w:t>er Algorithmus brauch</w:t>
+      </w:r>
+      <w:r>
+        <w:t>t</w:t>
+      </w:r>
+      <w:r>
+        <w:t xml:space="preserve"> auf meinem Computer für 10 Operatoren etwa 2 Minuten. Da mit jedem neuen Operator die </w:t>
+      </w:r>
+      <w:r>
+        <w:t>M</w:t>
+      </w:r>
+      <w:r>
+        <w:t xml:space="preserve">enge der möglichen Operatorkombis vervierfacht wird, wird auch die Rechenzeit vervierfacht. Das heißt für 15 Operatoren werden schätzungsweise etwa 34 Stunden benötigt. Ich habe hier einfach ein paar Beispiele für </w:t>
       </w:r>
       <w:r>
         <w:t>Operatorenzahlen 1 bis 10 eingefügt:</w:t>
@@ -1719,6 +2437,7 @@
                 <w:sz w:val="16"/>
                 <w:szCs w:val="16"/>
               </w:rPr>
+              <w:lastRenderedPageBreak/>
               <w:t>5◦2◦7◦8◦2◦6◦9=332</w:t>
             </w:r>
           </w:p>
@@ -1888,6 +2607,7 @@
                 <w:sz w:val="16"/>
                 <w:szCs w:val="16"/>
               </w:rPr>
+              <w:lastRenderedPageBreak/>
               <w:t>3-1+6*9/2*7*7-7-2=1316</w:t>
             </w:r>
           </w:p>
@@ -2226,10 +2946,12 @@
       <w:pPr>
         <w:pStyle w:val="berschrift1"/>
       </w:pPr>
+      <w:bookmarkStart w:id="14" w:name="_Toc100995968"/>
       <w:r>
         <w:lastRenderedPageBreak/>
         <w:t>Quellcode</w:t>
       </w:r>
+      <w:bookmarkEnd w:id="14"/>
     </w:p>
     <w:p>
       <w:pPr>
@@ -2248,11 +2970,25 @@
           <w:rFonts w:eastAsiaTheme="minorEastAsia"/>
           <w:i/>
         </w:rPr>
-        <w:t>calculationrizzle.py</w:t>
+        <w:t>calculation</w:t>
       </w:r>
       <w:r>
         <w:rPr>
           <w:rFonts w:eastAsiaTheme="minorEastAsia"/>
+          <w:i/>
+        </w:rPr>
+        <w:t>puzzle</w:t>
+      </w:r>
+      <w:r>
+        <w:rPr>
+          <w:rFonts w:eastAsiaTheme="minorEastAsia"/>
+          <w:i/>
+        </w:rPr>
+        <w:t>.py</w:t>
+      </w:r>
+      <w:r>
+        <w:rPr>
+          <w:rFonts w:eastAsiaTheme="minorEastAsia"/>
         </w:rPr>
         <w:t xml:space="preserve">. Beim Starten muss als erstes Argument die Anzahl der Operatoren übergeben werden. Ich füge hier die in der </w:t>
       </w:r>
@@ -2299,8 +3035,16 @@
       <w:pPr>
         <w:pStyle w:val="Ausgabe"/>
         <w:spacing w:line="240" w:lineRule="auto"/>
-      </w:pPr>
-      <w:r>
+        <w:rPr>
+          <w:sz w:val="16"/>
+          <w:szCs w:val="16"/>
+        </w:rPr>
+      </w:pPr>
+      <w:r>
+        <w:rPr>
+          <w:sz w:val="16"/>
+          <w:szCs w:val="16"/>
+        </w:rPr>
         <w:t>import argparse</w:t>
       </w:r>
     </w:p>
@@ -2308,8 +3052,16 @@
       <w:pPr>
         <w:pStyle w:val="Ausgabe"/>
         <w:spacing w:line="240" w:lineRule="auto"/>
-      </w:pPr>
-      <w:r>
+        <w:rPr>
+          <w:sz w:val="16"/>
+          <w:szCs w:val="16"/>
+        </w:rPr>
+      </w:pPr>
+      <w:r>
+        <w:rPr>
+          <w:sz w:val="16"/>
+          <w:szCs w:val="16"/>
+        </w:rPr>
         <w:t>from random import randint as _randint, choices as _choices</w:t>
       </w:r>
     </w:p>
@@ -2317,8 +3069,16 @@
       <w:pPr>
         <w:pStyle w:val="Ausgabe"/>
         <w:spacing w:line="240" w:lineRule="auto"/>
-      </w:pPr>
-      <w:r>
+        <w:rPr>
+          <w:sz w:val="16"/>
+          <w:szCs w:val="16"/>
+        </w:rPr>
+      </w:pPr>
+      <w:r>
+        <w:rPr>
+          <w:sz w:val="16"/>
+          <w:szCs w:val="16"/>
+        </w:rPr>
         <w:t>from itertools import product as _product</w:t>
       </w:r>
     </w:p>
@@ -2326,8 +3086,16 @@
       <w:pPr>
         <w:pStyle w:val="Ausgabe"/>
         <w:spacing w:line="240" w:lineRule="auto"/>
-      </w:pPr>
-      <w:r>
+        <w:rPr>
+          <w:sz w:val="16"/>
+          <w:szCs w:val="16"/>
+        </w:rPr>
+      </w:pPr>
+      <w:r>
+        <w:rPr>
+          <w:sz w:val="16"/>
+          <w:szCs w:val="16"/>
+        </w:rPr>
         <w:t>from statistics import median as _median</w:t>
       </w:r>
     </w:p>
@@ -2335,14 +3103,26 @@
       <w:pPr>
         <w:pStyle w:val="Ausgabe"/>
         <w:spacing w:line="240" w:lineRule="auto"/>
-      </w:pPr>
-    </w:p>
-    <w:p>
-      <w:pPr>
-        <w:pStyle w:val="Ausgabe"/>
-        <w:spacing w:line="240" w:lineRule="auto"/>
-      </w:pPr>
-      <w:r>
+        <w:rPr>
+          <w:sz w:val="16"/>
+          <w:szCs w:val="16"/>
+        </w:rPr>
+      </w:pPr>
+    </w:p>
+    <w:p>
+      <w:pPr>
+        <w:pStyle w:val="Ausgabe"/>
+        <w:spacing w:line="240" w:lineRule="auto"/>
+        <w:rPr>
+          <w:sz w:val="16"/>
+          <w:szCs w:val="16"/>
+        </w:rPr>
+      </w:pPr>
+      <w:r>
+        <w:rPr>
+          <w:sz w:val="16"/>
+          <w:szCs w:val="16"/>
+        </w:rPr>
         <w:t>#int overloading hack for not allowing divison fraction results</w:t>
       </w:r>
     </w:p>
@@ -2350,8 +3130,16 @@
       <w:pPr>
         <w:pStyle w:val="Ausgabe"/>
         <w:spacing w:line="240" w:lineRule="auto"/>
-      </w:pPr>
-      <w:r>
+        <w:rPr>
+          <w:sz w:val="16"/>
+          <w:szCs w:val="16"/>
+        </w:rPr>
+      </w:pPr>
+      <w:r>
+        <w:rPr>
+          <w:sz w:val="16"/>
+          <w:szCs w:val="16"/>
+        </w:rPr>
         <w:t>class DivisionResultNotInteger(Exception): ...</w:t>
       </w:r>
     </w:p>
@@ -2359,14 +3147,26 @@
       <w:pPr>
         <w:pStyle w:val="Ausgabe"/>
         <w:spacing w:line="240" w:lineRule="auto"/>
-      </w:pPr>
-    </w:p>
-    <w:p>
-      <w:pPr>
-        <w:pStyle w:val="Ausgabe"/>
-        <w:spacing w:line="240" w:lineRule="auto"/>
-      </w:pPr>
-      <w:r>
+        <w:rPr>
+          <w:sz w:val="16"/>
+          <w:szCs w:val="16"/>
+        </w:rPr>
+      </w:pPr>
+    </w:p>
+    <w:p>
+      <w:pPr>
+        <w:pStyle w:val="Ausgabe"/>
+        <w:spacing w:line="240" w:lineRule="auto"/>
+        <w:rPr>
+          <w:sz w:val="16"/>
+          <w:szCs w:val="16"/>
+        </w:rPr>
+      </w:pPr>
+      <w:r>
+        <w:rPr>
+          <w:sz w:val="16"/>
+          <w:szCs w:val="16"/>
+        </w:rPr>
         <w:t>class NoFractionInt(int):</w:t>
       </w:r>
     </w:p>
@@ -2374,8 +3174,16 @@
       <w:pPr>
         <w:pStyle w:val="Ausgabe"/>
         <w:spacing w:line="240" w:lineRule="auto"/>
-      </w:pPr>
-      <w:r>
+        <w:rPr>
+          <w:sz w:val="16"/>
+          <w:szCs w:val="16"/>
+        </w:rPr>
+      </w:pPr>
+      <w:r>
+        <w:rPr>
+          <w:sz w:val="16"/>
+          <w:szCs w:val="16"/>
+        </w:rPr>
         <w:t xml:space="preserve">    def __add__(self, __x: int) -&gt; int:</w:t>
       </w:r>
     </w:p>
@@ -2383,8 +3191,16 @@
       <w:pPr>
         <w:pStyle w:val="Ausgabe"/>
         <w:spacing w:line="240" w:lineRule="auto"/>
-      </w:pPr>
-      <w:r>
+        <w:rPr>
+          <w:sz w:val="16"/>
+          <w:szCs w:val="16"/>
+        </w:rPr>
+      </w:pPr>
+      <w:r>
+        <w:rPr>
+          <w:sz w:val="16"/>
+          <w:szCs w:val="16"/>
+        </w:rPr>
         <w:t xml:space="preserve">        return NoFractionInt(super().__add__(__x))</w:t>
       </w:r>
     </w:p>
@@ -2392,8 +3208,16 @@
       <w:pPr>
         <w:pStyle w:val="Ausgabe"/>
         <w:spacing w:line="240" w:lineRule="auto"/>
-      </w:pPr>
-      <w:r>
+        <w:rPr>
+          <w:sz w:val="16"/>
+          <w:szCs w:val="16"/>
+        </w:rPr>
+      </w:pPr>
+      <w:r>
+        <w:rPr>
+          <w:sz w:val="16"/>
+          <w:szCs w:val="16"/>
+        </w:rPr>
         <w:t xml:space="preserve">    def __radd__(self, __x: int) -&gt; int:</w:t>
       </w:r>
     </w:p>
@@ -2401,8 +3225,16 @@
       <w:pPr>
         <w:pStyle w:val="Ausgabe"/>
         <w:spacing w:line="240" w:lineRule="auto"/>
-      </w:pPr>
-      <w:r>
+        <w:rPr>
+          <w:sz w:val="16"/>
+          <w:szCs w:val="16"/>
+        </w:rPr>
+      </w:pPr>
+      <w:r>
+        <w:rPr>
+          <w:sz w:val="16"/>
+          <w:szCs w:val="16"/>
+        </w:rPr>
         <w:t xml:space="preserve">        return NoFractionInt(super().__radd__(__x))</w:t>
       </w:r>
     </w:p>
@@ -2410,14 +3242,26 @@
       <w:pPr>
         <w:pStyle w:val="Ausgabe"/>
         <w:spacing w:line="240" w:lineRule="auto"/>
-      </w:pPr>
-    </w:p>
-    <w:p>
-      <w:pPr>
-        <w:pStyle w:val="Ausgabe"/>
-        <w:spacing w:line="240" w:lineRule="auto"/>
-      </w:pPr>
-      <w:r>
+        <w:rPr>
+          <w:sz w:val="16"/>
+          <w:szCs w:val="16"/>
+        </w:rPr>
+      </w:pPr>
+    </w:p>
+    <w:p>
+      <w:pPr>
+        <w:pStyle w:val="Ausgabe"/>
+        <w:spacing w:line="240" w:lineRule="auto"/>
+        <w:rPr>
+          <w:sz w:val="16"/>
+          <w:szCs w:val="16"/>
+        </w:rPr>
+      </w:pPr>
+      <w:r>
+        <w:rPr>
+          <w:sz w:val="16"/>
+          <w:szCs w:val="16"/>
+        </w:rPr>
         <w:t xml:space="preserve">    def __sub__(self, __x: int) -&gt; int:</w:t>
       </w:r>
     </w:p>
@@ -2425,8 +3269,16 @@
       <w:pPr>
         <w:pStyle w:val="Ausgabe"/>
         <w:spacing w:line="240" w:lineRule="auto"/>
-      </w:pPr>
-      <w:r>
+        <w:rPr>
+          <w:sz w:val="16"/>
+          <w:szCs w:val="16"/>
+        </w:rPr>
+      </w:pPr>
+      <w:r>
+        <w:rPr>
+          <w:sz w:val="16"/>
+          <w:szCs w:val="16"/>
+        </w:rPr>
         <w:t xml:space="preserve">        return NoFractionInt(super().__sub__(__x))</w:t>
       </w:r>
     </w:p>
@@ -2434,8 +3286,16 @@
       <w:pPr>
         <w:pStyle w:val="Ausgabe"/>
         <w:spacing w:line="240" w:lineRule="auto"/>
-      </w:pPr>
-      <w:r>
+        <w:rPr>
+          <w:sz w:val="16"/>
+          <w:szCs w:val="16"/>
+        </w:rPr>
+      </w:pPr>
+      <w:r>
+        <w:rPr>
+          <w:sz w:val="16"/>
+          <w:szCs w:val="16"/>
+        </w:rPr>
         <w:t xml:space="preserve">    def __rsub__(self, __x: int) -&gt; int:</w:t>
       </w:r>
     </w:p>
@@ -2443,8 +3303,16 @@
       <w:pPr>
         <w:pStyle w:val="Ausgabe"/>
         <w:spacing w:line="240" w:lineRule="auto"/>
-      </w:pPr>
-      <w:r>
+        <w:rPr>
+          <w:sz w:val="16"/>
+          <w:szCs w:val="16"/>
+        </w:rPr>
+      </w:pPr>
+      <w:r>
+        <w:rPr>
+          <w:sz w:val="16"/>
+          <w:szCs w:val="16"/>
+        </w:rPr>
         <w:t xml:space="preserve">        return NoFractionInt(super().__rsub__(__x))</w:t>
       </w:r>
     </w:p>
@@ -2452,14 +3320,26 @@
       <w:pPr>
         <w:pStyle w:val="Ausgabe"/>
         <w:spacing w:line="240" w:lineRule="auto"/>
-      </w:pPr>
-    </w:p>
-    <w:p>
-      <w:pPr>
-        <w:pStyle w:val="Ausgabe"/>
-        <w:spacing w:line="240" w:lineRule="auto"/>
-      </w:pPr>
-      <w:r>
+        <w:rPr>
+          <w:sz w:val="16"/>
+          <w:szCs w:val="16"/>
+        </w:rPr>
+      </w:pPr>
+    </w:p>
+    <w:p>
+      <w:pPr>
+        <w:pStyle w:val="Ausgabe"/>
+        <w:spacing w:line="240" w:lineRule="auto"/>
+        <w:rPr>
+          <w:sz w:val="16"/>
+          <w:szCs w:val="16"/>
+        </w:rPr>
+      </w:pPr>
+      <w:r>
+        <w:rPr>
+          <w:sz w:val="16"/>
+          <w:szCs w:val="16"/>
+        </w:rPr>
         <w:t xml:space="preserve">    def __mul__(self, __x: int) -&gt; int:</w:t>
       </w:r>
     </w:p>
@@ -2467,8 +3347,16 @@
       <w:pPr>
         <w:pStyle w:val="Ausgabe"/>
         <w:spacing w:line="240" w:lineRule="auto"/>
-      </w:pPr>
-      <w:r>
+        <w:rPr>
+          <w:sz w:val="16"/>
+          <w:szCs w:val="16"/>
+        </w:rPr>
+      </w:pPr>
+      <w:r>
+        <w:rPr>
+          <w:sz w:val="16"/>
+          <w:szCs w:val="16"/>
+        </w:rPr>
         <w:t xml:space="preserve">        return NoFractionInt(super().__mul__(__x))</w:t>
       </w:r>
     </w:p>
@@ -2476,8 +3364,16 @@
       <w:pPr>
         <w:pStyle w:val="Ausgabe"/>
         <w:spacing w:line="240" w:lineRule="auto"/>
-      </w:pPr>
-      <w:r>
+        <w:rPr>
+          <w:sz w:val="16"/>
+          <w:szCs w:val="16"/>
+        </w:rPr>
+      </w:pPr>
+      <w:r>
+        <w:rPr>
+          <w:sz w:val="16"/>
+          <w:szCs w:val="16"/>
+        </w:rPr>
         <w:t xml:space="preserve">    def __rmul__(self, __x: int) -&gt; int:</w:t>
       </w:r>
     </w:p>
@@ -2485,8 +3381,16 @@
       <w:pPr>
         <w:pStyle w:val="Ausgabe"/>
         <w:spacing w:line="240" w:lineRule="auto"/>
-      </w:pPr>
-      <w:r>
+        <w:rPr>
+          <w:sz w:val="16"/>
+          <w:szCs w:val="16"/>
+        </w:rPr>
+      </w:pPr>
+      <w:r>
+        <w:rPr>
+          <w:sz w:val="16"/>
+          <w:szCs w:val="16"/>
+        </w:rPr>
         <w:t xml:space="preserve">        return NoFractionInt(super().__rmul__(__x))</w:t>
       </w:r>
     </w:p>
@@ -2494,14 +3398,26 @@
       <w:pPr>
         <w:pStyle w:val="Ausgabe"/>
         <w:spacing w:line="240" w:lineRule="auto"/>
-      </w:pPr>
-    </w:p>
-    <w:p>
-      <w:pPr>
-        <w:pStyle w:val="Ausgabe"/>
-        <w:spacing w:line="240" w:lineRule="auto"/>
-      </w:pPr>
-      <w:r>
+        <w:rPr>
+          <w:sz w:val="16"/>
+          <w:szCs w:val="16"/>
+        </w:rPr>
+      </w:pPr>
+    </w:p>
+    <w:p>
+      <w:pPr>
+        <w:pStyle w:val="Ausgabe"/>
+        <w:spacing w:line="240" w:lineRule="auto"/>
+        <w:rPr>
+          <w:sz w:val="16"/>
+          <w:szCs w:val="16"/>
+        </w:rPr>
+      </w:pPr>
+      <w:r>
+        <w:rPr>
+          <w:sz w:val="16"/>
+          <w:szCs w:val="16"/>
+        </w:rPr>
         <w:t xml:space="preserve">    def __truediv__(self, __x: int) -&gt; int:</w:t>
       </w:r>
     </w:p>
@@ -2509,8 +3425,16 @@
       <w:pPr>
         <w:pStyle w:val="Ausgabe"/>
         <w:spacing w:line="240" w:lineRule="auto"/>
-      </w:pPr>
-      <w:r>
+        <w:rPr>
+          <w:sz w:val="16"/>
+          <w:szCs w:val="16"/>
+        </w:rPr>
+      </w:pPr>
+      <w:r>
+        <w:rPr>
+          <w:sz w:val="16"/>
+          <w:szCs w:val="16"/>
+        </w:rPr>
         <w:t xml:space="preserve">        __r = super().__truediv__(__x)</w:t>
       </w:r>
     </w:p>
@@ -2518,8 +3442,16 @@
       <w:pPr>
         <w:pStyle w:val="Ausgabe"/>
         <w:spacing w:line="240" w:lineRule="auto"/>
-      </w:pPr>
-      <w:r>
+        <w:rPr>
+          <w:sz w:val="16"/>
+          <w:szCs w:val="16"/>
+        </w:rPr>
+      </w:pPr>
+      <w:r>
+        <w:rPr>
+          <w:sz w:val="16"/>
+          <w:szCs w:val="16"/>
+        </w:rPr>
         <w:t xml:space="preserve">        if __r.is_integer(): return NoFractionInt(__r)</w:t>
       </w:r>
     </w:p>
@@ -2527,8 +3459,16 @@
       <w:pPr>
         <w:pStyle w:val="Ausgabe"/>
         <w:spacing w:line="240" w:lineRule="auto"/>
-      </w:pPr>
-      <w:r>
+        <w:rPr>
+          <w:sz w:val="16"/>
+          <w:szCs w:val="16"/>
+        </w:rPr>
+      </w:pPr>
+      <w:r>
+        <w:rPr>
+          <w:sz w:val="16"/>
+          <w:szCs w:val="16"/>
+        </w:rPr>
         <w:t xml:space="preserve">        raise DivisionResultNotInteger()</w:t>
       </w:r>
     </w:p>
@@ -2536,8 +3476,16 @@
       <w:pPr>
         <w:pStyle w:val="Ausgabe"/>
         <w:spacing w:line="240" w:lineRule="auto"/>
-      </w:pPr>
-      <w:r>
+        <w:rPr>
+          <w:sz w:val="16"/>
+          <w:szCs w:val="16"/>
+        </w:rPr>
+      </w:pPr>
+      <w:r>
+        <w:rPr>
+          <w:sz w:val="16"/>
+          <w:szCs w:val="16"/>
+        </w:rPr>
         <w:t xml:space="preserve">    def __rtruediv__(self, __x: int) -&gt; int:</w:t>
       </w:r>
     </w:p>
@@ -2545,8 +3493,16 @@
       <w:pPr>
         <w:pStyle w:val="Ausgabe"/>
         <w:spacing w:line="240" w:lineRule="auto"/>
-      </w:pPr>
-      <w:r>
+        <w:rPr>
+          <w:sz w:val="16"/>
+          <w:szCs w:val="16"/>
+        </w:rPr>
+      </w:pPr>
+      <w:r>
+        <w:rPr>
+          <w:sz w:val="16"/>
+          <w:szCs w:val="16"/>
+        </w:rPr>
         <w:t xml:space="preserve">        __r = super().__rtruediv__(__x)</w:t>
       </w:r>
     </w:p>
@@ -2554,8 +3510,16 @@
       <w:pPr>
         <w:pStyle w:val="Ausgabe"/>
         <w:spacing w:line="240" w:lineRule="auto"/>
-      </w:pPr>
-      <w:r>
+        <w:rPr>
+          <w:sz w:val="16"/>
+          <w:szCs w:val="16"/>
+        </w:rPr>
+      </w:pPr>
+      <w:r>
+        <w:rPr>
+          <w:sz w:val="16"/>
+          <w:szCs w:val="16"/>
+        </w:rPr>
         <w:t xml:space="preserve">        if __r.is_integer(): return NoFractionInt(__r)</w:t>
       </w:r>
     </w:p>
@@ -2563,8 +3527,16 @@
       <w:pPr>
         <w:pStyle w:val="Ausgabe"/>
         <w:spacing w:line="240" w:lineRule="auto"/>
-      </w:pPr>
-      <w:r>
+        <w:rPr>
+          <w:sz w:val="16"/>
+          <w:szCs w:val="16"/>
+        </w:rPr>
+      </w:pPr>
+      <w:r>
+        <w:rPr>
+          <w:sz w:val="16"/>
+          <w:szCs w:val="16"/>
+        </w:rPr>
         <w:t xml:space="preserve">        raise DivisionResultNotInteger()</w:t>
       </w:r>
     </w:p>
@@ -2572,32 +3544,60 @@
       <w:pPr>
         <w:pStyle w:val="Ausgabe"/>
         <w:spacing w:line="240" w:lineRule="auto"/>
-      </w:pPr>
-    </w:p>
-    <w:p>
-      <w:pPr>
-        <w:pStyle w:val="Ausgabe"/>
-        <w:spacing w:line="240" w:lineRule="auto"/>
-      </w:pPr>
-      <w:r>
+        <w:rPr>
+          <w:sz w:val="16"/>
+          <w:szCs w:val="16"/>
+        </w:rPr>
+      </w:pPr>
+    </w:p>
+    <w:p>
+      <w:pPr>
+        <w:pStyle w:val="Ausgabe"/>
+        <w:spacing w:line="240" w:lineRule="auto"/>
+        <w:rPr>
+          <w:sz w:val="16"/>
+          <w:szCs w:val="16"/>
+        </w:rPr>
+      </w:pPr>
+      <w:r>
+        <w:rPr>
+          <w:sz w:val="16"/>
+          <w:szCs w:val="16"/>
+        </w:rPr>
         <w:t>#parse arguments</w:t>
       </w:r>
       <w:r>
-        <w:t xml:space="preserve"> ...</w:t>
-      </w:r>
-    </w:p>
-    <w:p>
-      <w:pPr>
-        <w:pStyle w:val="Ausgabe"/>
-        <w:spacing w:line="240" w:lineRule="auto"/>
-      </w:pPr>
-    </w:p>
-    <w:p>
-      <w:pPr>
-        <w:pStyle w:val="Ausgabe"/>
-        <w:spacing w:line="240" w:lineRule="auto"/>
-      </w:pPr>
-      <w:r>
+        <w:rPr>
+          <w:sz w:val="16"/>
+          <w:szCs w:val="16"/>
+        </w:rPr>
+        <w:t xml:space="preserve"> […]</w:t>
+      </w:r>
+    </w:p>
+    <w:p>
+      <w:pPr>
+        <w:pStyle w:val="Ausgabe"/>
+        <w:spacing w:line="240" w:lineRule="auto"/>
+        <w:rPr>
+          <w:sz w:val="16"/>
+          <w:szCs w:val="16"/>
+        </w:rPr>
+      </w:pPr>
+    </w:p>
+    <w:p>
+      <w:pPr>
+        <w:pStyle w:val="Ausgabe"/>
+        <w:spacing w:line="240" w:lineRule="auto"/>
+        <w:rPr>
+          <w:sz w:val="16"/>
+          <w:szCs w:val="16"/>
+        </w:rPr>
+      </w:pPr>
+      <w:r>
+        <w:rPr>
+          <w:sz w:val="16"/>
+          <w:szCs w:val="16"/>
+        </w:rPr>
         <w:t>#generate numbers</w:t>
       </w:r>
     </w:p>
@@ -2605,8 +3605,16 @@
       <w:pPr>
         <w:pStyle w:val="Ausgabe"/>
         <w:spacing w:line="240" w:lineRule="auto"/>
-      </w:pPr>
-      <w:r>
+        <w:rPr>
+          <w:sz w:val="16"/>
+          <w:szCs w:val="16"/>
+        </w:rPr>
+      </w:pPr>
+      <w:r>
+        <w:rPr>
+          <w:sz w:val="16"/>
+          <w:szCs w:val="16"/>
+        </w:rPr>
         <w:t>numbers = [_randint(1, 9) for i in range(digits)]</w:t>
       </w:r>
     </w:p>
@@ -2614,14 +3622,26 @@
       <w:pPr>
         <w:pStyle w:val="Ausgabe"/>
         <w:spacing w:line="240" w:lineRule="auto"/>
-      </w:pPr>
-    </w:p>
-    <w:p>
-      <w:pPr>
-        <w:pStyle w:val="Ausgabe"/>
-        <w:spacing w:line="240" w:lineRule="auto"/>
-      </w:pPr>
-      <w:r>
+        <w:rPr>
+          <w:sz w:val="16"/>
+          <w:szCs w:val="16"/>
+        </w:rPr>
+      </w:pPr>
+    </w:p>
+    <w:p>
+      <w:pPr>
+        <w:pStyle w:val="Ausgabe"/>
+        <w:spacing w:line="240" w:lineRule="auto"/>
+        <w:rPr>
+          <w:sz w:val="16"/>
+          <w:szCs w:val="16"/>
+        </w:rPr>
+      </w:pPr>
+      <w:r>
+        <w:rPr>
+          <w:sz w:val="16"/>
+          <w:szCs w:val="16"/>
+        </w:rPr>
         <w:t>#calculate results for substituting every possible operation combination between "numbers"</w:t>
       </w:r>
     </w:p>
@@ -2629,8 +3649,16 @@
       <w:pPr>
         <w:pStyle w:val="Ausgabe"/>
         <w:spacing w:line="240" w:lineRule="auto"/>
-      </w:pPr>
-      <w:r>
+        <w:rPr>
+          <w:sz w:val="16"/>
+          <w:szCs w:val="16"/>
+        </w:rPr>
+      </w:pPr>
+      <w:r>
+        <w:rPr>
+          <w:sz w:val="16"/>
+          <w:szCs w:val="16"/>
+        </w:rPr>
         <w:t>results = []</w:t>
       </w:r>
     </w:p>
@@ -2638,8 +3666,16 @@
       <w:pPr>
         <w:pStyle w:val="Ausgabe"/>
         <w:spacing w:line="240" w:lineRule="auto"/>
-      </w:pPr>
-      <w:r>
+        <w:rPr>
+          <w:sz w:val="16"/>
+          <w:szCs w:val="16"/>
+        </w:rPr>
+      </w:pPr>
+      <w:r>
+        <w:rPr>
+          <w:sz w:val="16"/>
+          <w:szCs w:val="16"/>
+        </w:rPr>
         <w:t>operation_lists = []</w:t>
       </w:r>
     </w:p>
@@ -2647,8 +3683,16 @@
       <w:pPr>
         <w:pStyle w:val="Ausgabe"/>
         <w:spacing w:line="240" w:lineRule="auto"/>
-      </w:pPr>
-      <w:r>
+        <w:rPr>
+          <w:sz w:val="16"/>
+          <w:szCs w:val="16"/>
+        </w:rPr>
+      </w:pPr>
+      <w:r>
+        <w:rPr>
+          <w:sz w:val="16"/>
+          <w:szCs w:val="16"/>
+        </w:rPr>
         <w:t>for operations in _product(["+", "-", "*", "/"], repeat=digits - 1):</w:t>
       </w:r>
     </w:p>
@@ -2656,8 +3700,16 @@
       <w:pPr>
         <w:pStyle w:val="Ausgabe"/>
         <w:spacing w:line="240" w:lineRule="auto"/>
-      </w:pPr>
-      <w:r>
+        <w:rPr>
+          <w:sz w:val="16"/>
+          <w:szCs w:val="16"/>
+        </w:rPr>
+      </w:pPr>
+      <w:r>
+        <w:rPr>
+          <w:sz w:val="16"/>
+          <w:szCs w:val="16"/>
+        </w:rPr>
         <w:t xml:space="preserve">    operations = list(operations)</w:t>
       </w:r>
     </w:p>
@@ -2665,8 +3717,16 @@
       <w:pPr>
         <w:pStyle w:val="Ausgabe"/>
         <w:spacing w:line="240" w:lineRule="auto"/>
-      </w:pPr>
-      <w:r>
+        <w:rPr>
+          <w:sz w:val="16"/>
+          <w:szCs w:val="16"/>
+        </w:rPr>
+      </w:pPr>
+      <w:r>
+        <w:rPr>
+          <w:sz w:val="16"/>
+          <w:szCs w:val="16"/>
+        </w:rPr>
         <w:t xml:space="preserve">    expression = "".join([f"NoFractionInt({x}){y}" for x, y in zip(numbers, operations)]) + f"NoFractionInt({numbers[-1]})"</w:t>
       </w:r>
     </w:p>
@@ -2674,8 +3734,16 @@
       <w:pPr>
         <w:pStyle w:val="Ausgabe"/>
         <w:spacing w:line="240" w:lineRule="auto"/>
-      </w:pPr>
-      <w:r>
+        <w:rPr>
+          <w:sz w:val="16"/>
+          <w:szCs w:val="16"/>
+        </w:rPr>
+      </w:pPr>
+      <w:r>
+        <w:rPr>
+          <w:sz w:val="16"/>
+          <w:szCs w:val="16"/>
+        </w:rPr>
         <w:t xml:space="preserve">    try: result = eval(expression)</w:t>
       </w:r>
     </w:p>
@@ -2683,8 +3751,16 @@
       <w:pPr>
         <w:pStyle w:val="Ausgabe"/>
         <w:spacing w:line="240" w:lineRule="auto"/>
-      </w:pPr>
-      <w:r>
+        <w:rPr>
+          <w:sz w:val="16"/>
+          <w:szCs w:val="16"/>
+        </w:rPr>
+      </w:pPr>
+      <w:r>
+        <w:rPr>
+          <w:sz w:val="16"/>
+          <w:szCs w:val="16"/>
+        </w:rPr>
         <w:t xml:space="preserve">    except DivisionResultNotInteger: continue</w:t>
       </w:r>
     </w:p>
@@ -2692,8 +3768,16 @@
       <w:pPr>
         <w:pStyle w:val="Ausgabe"/>
         <w:spacing w:line="240" w:lineRule="auto"/>
-      </w:pPr>
-      <w:r>
+        <w:rPr>
+          <w:sz w:val="16"/>
+          <w:szCs w:val="16"/>
+        </w:rPr>
+      </w:pPr>
+      <w:r>
+        <w:rPr>
+          <w:sz w:val="16"/>
+          <w:szCs w:val="16"/>
+        </w:rPr>
         <w:t xml:space="preserve">    if result &lt;= 0: continue</w:t>
       </w:r>
     </w:p>
@@ -2701,8 +3785,16 @@
       <w:pPr>
         <w:pStyle w:val="Ausgabe"/>
         <w:spacing w:line="240" w:lineRule="auto"/>
-      </w:pPr>
-      <w:r>
+        <w:rPr>
+          <w:sz w:val="16"/>
+          <w:szCs w:val="16"/>
+        </w:rPr>
+      </w:pPr>
+      <w:r>
+        <w:rPr>
+          <w:sz w:val="16"/>
+          <w:szCs w:val="16"/>
+        </w:rPr>
         <w:t xml:space="preserve">    results.append(int(result))</w:t>
       </w:r>
     </w:p>
@@ -2710,8 +3802,16 @@
       <w:pPr>
         <w:pStyle w:val="Ausgabe"/>
         <w:spacing w:line="240" w:lineRule="auto"/>
-      </w:pPr>
-      <w:r>
+        <w:rPr>
+          <w:sz w:val="16"/>
+          <w:szCs w:val="16"/>
+        </w:rPr>
+      </w:pPr>
+      <w:r>
+        <w:rPr>
+          <w:sz w:val="16"/>
+          <w:szCs w:val="16"/>
+        </w:rPr>
         <w:t xml:space="preserve">    operation_lists.append(operations)</w:t>
       </w:r>
     </w:p>
@@ -2719,14 +3819,26 @@
       <w:pPr>
         <w:pStyle w:val="Ausgabe"/>
         <w:spacing w:line="240" w:lineRule="auto"/>
-      </w:pPr>
-    </w:p>
-    <w:p>
-      <w:pPr>
-        <w:pStyle w:val="Ausgabe"/>
-        <w:spacing w:line="240" w:lineRule="auto"/>
-      </w:pPr>
-      <w:r>
+        <w:rPr>
+          <w:sz w:val="16"/>
+          <w:szCs w:val="16"/>
+        </w:rPr>
+      </w:pPr>
+    </w:p>
+    <w:p>
+      <w:pPr>
+        <w:pStyle w:val="Ausgabe"/>
+        <w:spacing w:line="240" w:lineRule="auto"/>
+        <w:rPr>
+          <w:sz w:val="16"/>
+          <w:szCs w:val="16"/>
+        </w:rPr>
+      </w:pPr>
+      <w:r>
+        <w:rPr>
+          <w:sz w:val="16"/>
+          <w:szCs w:val="16"/>
+        </w:rPr>
         <w:t>#remove duplicated solutions</w:t>
       </w:r>
     </w:p>
@@ -2734,8 +3846,16 @@
       <w:pPr>
         <w:pStyle w:val="Ausgabe"/>
         <w:spacing w:line="240" w:lineRule="auto"/>
-      </w:pPr>
-      <w:r>
+        <w:rPr>
+          <w:sz w:val="16"/>
+          <w:szCs w:val="16"/>
+        </w:rPr>
+      </w:pPr>
+      <w:r>
+        <w:rPr>
+          <w:sz w:val="16"/>
+          <w:szCs w:val="16"/>
+        </w:rPr>
         <w:t>results_with_duplicates = results.copy()</w:t>
       </w:r>
     </w:p>
@@ -2743,8 +3863,16 @@
       <w:pPr>
         <w:pStyle w:val="Ausgabe"/>
         <w:spacing w:line="240" w:lineRule="auto"/>
-      </w:pPr>
-      <w:r>
+        <w:rPr>
+          <w:sz w:val="16"/>
+          <w:szCs w:val="16"/>
+        </w:rPr>
+      </w:pPr>
+      <w:r>
+        <w:rPr>
+          <w:sz w:val="16"/>
+          <w:szCs w:val="16"/>
+        </w:rPr>
         <w:t>for i, result in reversed(list(enumerate(results))):</w:t>
       </w:r>
     </w:p>
@@ -2752,8 +3880,16 @@
       <w:pPr>
         <w:pStyle w:val="Ausgabe"/>
         <w:spacing w:line="240" w:lineRule="auto"/>
-      </w:pPr>
-      <w:r>
+        <w:rPr>
+          <w:sz w:val="16"/>
+          <w:szCs w:val="16"/>
+        </w:rPr>
+      </w:pPr>
+      <w:r>
+        <w:rPr>
+          <w:sz w:val="16"/>
+          <w:szCs w:val="16"/>
+        </w:rPr>
         <w:t xml:space="preserve">    if results_with_duplicates.count(result) &gt; 1:</w:t>
       </w:r>
     </w:p>
@@ -2761,8 +3897,16 @@
       <w:pPr>
         <w:pStyle w:val="Ausgabe"/>
         <w:spacing w:line="240" w:lineRule="auto"/>
-      </w:pPr>
-      <w:r>
+        <w:rPr>
+          <w:sz w:val="16"/>
+          <w:szCs w:val="16"/>
+        </w:rPr>
+      </w:pPr>
+      <w:r>
+        <w:rPr>
+          <w:sz w:val="16"/>
+          <w:szCs w:val="16"/>
+        </w:rPr>
         <w:t xml:space="preserve">        results.pop(i)</w:t>
       </w:r>
     </w:p>
@@ -2770,8 +3914,16 @@
       <w:pPr>
         <w:pStyle w:val="Ausgabe"/>
         <w:spacing w:line="240" w:lineRule="auto"/>
-      </w:pPr>
-      <w:r>
+        <w:rPr>
+          <w:sz w:val="16"/>
+          <w:szCs w:val="16"/>
+        </w:rPr>
+      </w:pPr>
+      <w:r>
+        <w:rPr>
+          <w:sz w:val="16"/>
+          <w:szCs w:val="16"/>
+        </w:rPr>
         <w:t xml:space="preserve">        operation_lists.pop(i)</w:t>
       </w:r>
     </w:p>
@@ -2779,8 +3931,16 @@
       <w:pPr>
         <w:pStyle w:val="Ausgabe"/>
         <w:spacing w:line="240" w:lineRule="auto"/>
-      </w:pPr>
-      <w:r>
+        <w:rPr>
+          <w:sz w:val="16"/>
+          <w:szCs w:val="16"/>
+        </w:rPr>
+      </w:pPr>
+      <w:r>
+        <w:rPr>
+          <w:sz w:val="16"/>
+          <w:szCs w:val="16"/>
+        </w:rPr>
         <w:t>del results_with_duplicates</w:t>
       </w:r>
     </w:p>
@@ -2788,14 +3948,26 @@
       <w:pPr>
         <w:pStyle w:val="Ausgabe"/>
         <w:spacing w:line="240" w:lineRule="auto"/>
-      </w:pPr>
-    </w:p>
-    <w:p>
-      <w:pPr>
-        <w:pStyle w:val="Ausgabe"/>
-        <w:spacing w:line="240" w:lineRule="auto"/>
-      </w:pPr>
-      <w:r>
+        <w:rPr>
+          <w:sz w:val="16"/>
+          <w:szCs w:val="16"/>
+        </w:rPr>
+      </w:pPr>
+    </w:p>
+    <w:p>
+      <w:pPr>
+        <w:pStyle w:val="Ausgabe"/>
+        <w:spacing w:line="240" w:lineRule="auto"/>
+        <w:rPr>
+          <w:sz w:val="16"/>
+          <w:szCs w:val="16"/>
+        </w:rPr>
+      </w:pPr>
+      <w:r>
+        <w:rPr>
+          <w:sz w:val="16"/>
+          <w:szCs w:val="16"/>
+        </w:rPr>
         <w:t>#remove too boring solutions</w:t>
       </w:r>
     </w:p>
@@ -2803,8 +3975,16 @@
       <w:pPr>
         <w:pStyle w:val="Ausgabe"/>
         <w:spacing w:line="240" w:lineRule="auto"/>
-      </w:pPr>
-      <w:r>
+        <w:rPr>
+          <w:sz w:val="16"/>
+          <w:szCs w:val="16"/>
+        </w:rPr>
+      </w:pPr>
+      <w:r>
+        <w:rPr>
+          <w:sz w:val="16"/>
+          <w:szCs w:val="16"/>
+        </w:rPr>
         <w:t>diversitys = [len(set(x)) for x in operation_lists]</w:t>
       </w:r>
     </w:p>
@@ -2812,17 +3992,33 @@
       <w:pPr>
         <w:pStyle w:val="Ausgabe"/>
         <w:spacing w:line="240" w:lineRule="auto"/>
-      </w:pPr>
-      <w:r>
-        <w:t>rizzles = list(zip(results, operation_lists, diversitys))</w:t>
-      </w:r>
-    </w:p>
-    <w:p>
-      <w:pPr>
-        <w:pStyle w:val="Ausgabe"/>
-        <w:spacing w:line="240" w:lineRule="auto"/>
-      </w:pPr>
-      <w:r>
+        <w:rPr>
+          <w:sz w:val="16"/>
+          <w:szCs w:val="16"/>
+        </w:rPr>
+      </w:pPr>
+      <w:r>
+        <w:rPr>
+          <w:sz w:val="16"/>
+          <w:szCs w:val="16"/>
+        </w:rPr>
+        <w:t>puzzles = list(zip(results, operation_lists, diversitys))</w:t>
+      </w:r>
+    </w:p>
+    <w:p>
+      <w:pPr>
+        <w:pStyle w:val="Ausgabe"/>
+        <w:spacing w:line="240" w:lineRule="auto"/>
+        <w:rPr>
+          <w:sz w:val="16"/>
+          <w:szCs w:val="16"/>
+        </w:rPr>
+      </w:pPr>
+      <w:r>
+        <w:rPr>
+          <w:sz w:val="16"/>
+          <w:szCs w:val="16"/>
+        </w:rPr>
         <w:t>best_diversity = max(diversitys)</w:t>
       </w:r>
     </w:p>
@@ -2830,17 +4026,33 @@
       <w:pPr>
         <w:pStyle w:val="Ausgabe"/>
         <w:spacing w:line="240" w:lineRule="auto"/>
-      </w:pPr>
-      <w:r>
-        <w:t>for i, solution in reversed(list(enumerate(rizzles))):</w:t>
-      </w:r>
-    </w:p>
-    <w:p>
-      <w:pPr>
-        <w:pStyle w:val="Ausgabe"/>
-        <w:spacing w:line="240" w:lineRule="auto"/>
-      </w:pPr>
-      <w:r>
+        <w:rPr>
+          <w:sz w:val="16"/>
+          <w:szCs w:val="16"/>
+        </w:rPr>
+      </w:pPr>
+      <w:r>
+        <w:rPr>
+          <w:sz w:val="16"/>
+          <w:szCs w:val="16"/>
+        </w:rPr>
+        <w:t>for i, solution in reversed(list(enumerate(puzzles))):</w:t>
+      </w:r>
+    </w:p>
+    <w:p>
+      <w:pPr>
+        <w:pStyle w:val="Ausgabe"/>
+        <w:spacing w:line="240" w:lineRule="auto"/>
+        <w:rPr>
+          <w:sz w:val="16"/>
+          <w:szCs w:val="16"/>
+        </w:rPr>
+      </w:pPr>
+      <w:r>
+        <w:rPr>
+          <w:sz w:val="16"/>
+          <w:szCs w:val="16"/>
+        </w:rPr>
         <w:t xml:space="preserve">    if solution[2] &lt; best_diversity:</w:t>
       </w:r>
     </w:p>
@@ -2848,17 +4060,33 @@
       <w:pPr>
         <w:pStyle w:val="Ausgabe"/>
         <w:spacing w:line="240" w:lineRule="auto"/>
-      </w:pPr>
-      <w:r>
-        <w:t xml:space="preserve">        rizzles.pop(i)</w:t>
-      </w:r>
-    </w:p>
-    <w:p>
-      <w:pPr>
-        <w:pStyle w:val="Ausgabe"/>
-        <w:spacing w:line="240" w:lineRule="auto"/>
-      </w:pPr>
-      <w:r>
+        <w:rPr>
+          <w:sz w:val="16"/>
+          <w:szCs w:val="16"/>
+        </w:rPr>
+      </w:pPr>
+      <w:r>
+        <w:rPr>
+          <w:sz w:val="16"/>
+          <w:szCs w:val="16"/>
+        </w:rPr>
+        <w:t xml:space="preserve">        puzzles.pop(i)</w:t>
+      </w:r>
+    </w:p>
+    <w:p>
+      <w:pPr>
+        <w:pStyle w:val="Ausgabe"/>
+        <w:spacing w:line="240" w:lineRule="auto"/>
+        <w:rPr>
+          <w:sz w:val="16"/>
+          <w:szCs w:val="16"/>
+        </w:rPr>
+      </w:pPr>
+      <w:r>
+        <w:rPr>
+          <w:sz w:val="16"/>
+          <w:szCs w:val="16"/>
+        </w:rPr>
         <w:t>del best_diversity</w:t>
       </w:r>
     </w:p>
@@ -2866,14 +4094,26 @@
       <w:pPr>
         <w:pStyle w:val="Ausgabe"/>
         <w:spacing w:line="240" w:lineRule="auto"/>
-      </w:pPr>
-    </w:p>
-    <w:p>
-      <w:pPr>
-        <w:pStyle w:val="Ausgabe"/>
-        <w:spacing w:line="240" w:lineRule="auto"/>
-      </w:pPr>
-      <w:r>
+        <w:rPr>
+          <w:sz w:val="16"/>
+          <w:szCs w:val="16"/>
+        </w:rPr>
+      </w:pPr>
+    </w:p>
+    <w:p>
+      <w:pPr>
+        <w:pStyle w:val="Ausgabe"/>
+        <w:spacing w:line="240" w:lineRule="auto"/>
+        <w:rPr>
+          <w:sz w:val="16"/>
+          <w:szCs w:val="16"/>
+        </w:rPr>
+      </w:pPr>
+      <w:r>
+        <w:rPr>
+          <w:sz w:val="16"/>
+          <w:szCs w:val="16"/>
+        </w:rPr>
         <w:t>#sort list (after their distance of their result to the median of all results)</w:t>
       </w:r>
     </w:p>
@@ -2881,8 +4121,16 @@
       <w:pPr>
         <w:pStyle w:val="Ausgabe"/>
         <w:spacing w:line="240" w:lineRule="auto"/>
-      </w:pPr>
-      <w:r>
+        <w:rPr>
+          <w:sz w:val="16"/>
+          <w:szCs w:val="16"/>
+        </w:rPr>
+      </w:pPr>
+      <w:r>
+        <w:rPr>
+          <w:sz w:val="16"/>
+          <w:szCs w:val="16"/>
+        </w:rPr>
         <w:t>median = _median(results)</w:t>
       </w:r>
     </w:p>
@@ -2890,35 +4138,67 @@
       <w:pPr>
         <w:pStyle w:val="Ausgabe"/>
         <w:spacing w:line="240" w:lineRule="auto"/>
-      </w:pPr>
-      <w:r>
-        <w:t>def solutionSorter(rizzle):</w:t>
-      </w:r>
-    </w:p>
-    <w:p>
-      <w:pPr>
-        <w:pStyle w:val="Ausgabe"/>
-        <w:spacing w:line="240" w:lineRule="auto"/>
-      </w:pPr>
-      <w:r>
-        <w:t xml:space="preserve">    return abs(median - rizzle[0])</w:t>
-      </w:r>
-    </w:p>
-    <w:p>
-      <w:pPr>
-        <w:pStyle w:val="Ausgabe"/>
-        <w:spacing w:line="240" w:lineRule="auto"/>
-      </w:pPr>
-      <w:r>
-        <w:t>rizzles.sort(key=solutionSorter)</w:t>
-      </w:r>
-    </w:p>
-    <w:p>
-      <w:pPr>
-        <w:pStyle w:val="Ausgabe"/>
-        <w:spacing w:line="240" w:lineRule="auto"/>
-      </w:pPr>
-      <w:r>
+        <w:rPr>
+          <w:sz w:val="16"/>
+          <w:szCs w:val="16"/>
+        </w:rPr>
+      </w:pPr>
+      <w:r>
+        <w:rPr>
+          <w:sz w:val="16"/>
+          <w:szCs w:val="16"/>
+        </w:rPr>
+        <w:t>def solutionSorter(puzzle):</w:t>
+      </w:r>
+    </w:p>
+    <w:p>
+      <w:pPr>
+        <w:pStyle w:val="Ausgabe"/>
+        <w:spacing w:line="240" w:lineRule="auto"/>
+        <w:rPr>
+          <w:sz w:val="16"/>
+          <w:szCs w:val="16"/>
+        </w:rPr>
+      </w:pPr>
+      <w:r>
+        <w:rPr>
+          <w:sz w:val="16"/>
+          <w:szCs w:val="16"/>
+        </w:rPr>
+        <w:t xml:space="preserve">    return abs(median - puzzle[0])</w:t>
+      </w:r>
+    </w:p>
+    <w:p>
+      <w:pPr>
+        <w:pStyle w:val="Ausgabe"/>
+        <w:spacing w:line="240" w:lineRule="auto"/>
+        <w:rPr>
+          <w:sz w:val="16"/>
+          <w:szCs w:val="16"/>
+        </w:rPr>
+      </w:pPr>
+      <w:r>
+        <w:rPr>
+          <w:sz w:val="16"/>
+          <w:szCs w:val="16"/>
+        </w:rPr>
+        <w:t>puzzles.sort(key=solutionSorter)</w:t>
+      </w:r>
+    </w:p>
+    <w:p>
+      <w:pPr>
+        <w:pStyle w:val="Ausgabe"/>
+        <w:spacing w:line="240" w:lineRule="auto"/>
+        <w:rPr>
+          <w:sz w:val="16"/>
+          <w:szCs w:val="16"/>
+        </w:rPr>
+      </w:pPr>
+      <w:r>
+        <w:rPr>
+          <w:sz w:val="16"/>
+          <w:szCs w:val="16"/>
+        </w:rPr>
         <w:t>del median, solutionSorter</w:t>
       </w:r>
     </w:p>
@@ -2926,14 +4206,26 @@
       <w:pPr>
         <w:pStyle w:val="Ausgabe"/>
         <w:spacing w:line="240" w:lineRule="auto"/>
-      </w:pPr>
-    </w:p>
-    <w:p>
-      <w:pPr>
-        <w:pStyle w:val="Ausgabe"/>
-        <w:spacing w:line="240" w:lineRule="auto"/>
-      </w:pPr>
-      <w:r>
+        <w:rPr>
+          <w:sz w:val="16"/>
+          <w:szCs w:val="16"/>
+        </w:rPr>
+      </w:pPr>
+    </w:p>
+    <w:p>
+      <w:pPr>
+        <w:pStyle w:val="Ausgabe"/>
+        <w:spacing w:line="240" w:lineRule="auto"/>
+        <w:rPr>
+          <w:sz w:val="16"/>
+          <w:szCs w:val="16"/>
+        </w:rPr>
+      </w:pPr>
+      <w:r>
+        <w:rPr>
+          <w:sz w:val="16"/>
+          <w:szCs w:val="16"/>
+        </w:rPr>
         <w:t>#select solution</w:t>
       </w:r>
     </w:p>
@@ -2941,24 +4233,44 @@
       <w:pPr>
         <w:pStyle w:val="Ausgabe"/>
         <w:spacing w:line="240" w:lineRule="auto"/>
-      </w:pPr>
-      <w:r>
-        <w:t>weights = list(reversed(list(range(1, 1+len(rizzles)))))</w:t>
-      </w:r>
-    </w:p>
-    <w:p>
-      <w:pPr>
-        <w:pStyle w:val="Ausgabe"/>
-        <w:spacing w:line="240" w:lineRule="auto"/>
-      </w:pPr>
-      <w:r>
-        <w:t>output_rizzle = _choices(rizzles, weights=weights)[0]</w:t>
-      </w:r>
-    </w:p>
-    <w:p>
-      <w:pPr>
-        <w:pStyle w:val="Ausgabe"/>
-        <w:spacing w:line="240" w:lineRule="auto"/>
+        <w:rPr>
+          <w:sz w:val="16"/>
+          <w:szCs w:val="16"/>
+        </w:rPr>
+      </w:pPr>
+      <w:r>
+        <w:rPr>
+          <w:sz w:val="16"/>
+          <w:szCs w:val="16"/>
+        </w:rPr>
+        <w:t>weights = list(reversed(list(range(1, 1+len(puzzles)))))</w:t>
+      </w:r>
+    </w:p>
+    <w:p>
+      <w:pPr>
+        <w:pStyle w:val="Ausgabe"/>
+        <w:spacing w:line="240" w:lineRule="auto"/>
+        <w:rPr>
+          <w:sz w:val="16"/>
+          <w:szCs w:val="16"/>
+        </w:rPr>
+      </w:pPr>
+      <w:r>
+        <w:rPr>
+          <w:sz w:val="16"/>
+          <w:szCs w:val="16"/>
+        </w:rPr>
+        <w:t>output_puzzle = _choices(puzzles, weights=weights)[0]</w:t>
+      </w:r>
+    </w:p>
+    <w:p>
+      <w:pPr>
+        <w:pStyle w:val="Ausgabe"/>
+        <w:spacing w:line="240" w:lineRule="auto"/>
+        <w:rPr>
+          <w:sz w:val="16"/>
+          <w:szCs w:val="16"/>
+        </w:rPr>
       </w:pPr>
     </w:p>
     <w:p>
@@ -2967,14 +4279,35 @@
         <w:spacing w:line="240" w:lineRule="auto"/>
         <w:rPr>
           <w:rFonts w:asciiTheme="minorHAnsi" w:hAnsiTheme="minorHAnsi"/>
-        </w:rPr>
-      </w:pPr>
-      <w:r>
-        <w:t>#output rizzle</w:t>
-      </w:r>
-      <w:r>
-        <w:t xml:space="preserve"> ...</w:t>
-      </w:r>
+          <w:sz w:val="16"/>
+          <w:szCs w:val="16"/>
+        </w:rPr>
+      </w:pPr>
+      <w:r>
+        <w:rPr>
+          <w:sz w:val="16"/>
+          <w:szCs w:val="16"/>
+        </w:rPr>
+        <w:t>#output puzzle</w:t>
+      </w:r>
+      <w:r>
+        <w:rPr>
+          <w:sz w:val="16"/>
+          <w:szCs w:val="16"/>
+        </w:rPr>
+        <w:t xml:space="preserve"> […]</w:t>
+      </w:r>
+    </w:p>
+    <w:p>
+      <w:pPr>
+        <w:pStyle w:val="Ausgabe"/>
+        <w:spacing w:line="240" w:lineRule="auto"/>
+        <w:rPr>
+          <w:rFonts w:asciiTheme="minorHAnsi" w:hAnsiTheme="minorHAnsi"/>
+          <w:sz w:val="16"/>
+          <w:szCs w:val="16"/>
+        </w:rPr>
+      </w:pPr>
     </w:p>
     <w:sectPr>
       <w:headerReference w:type="default" r:id="rId8"/>
@@ -3040,11 +4373,21 @@
     <w:r>
       <w:t>/</w:t>
     </w:r>
-    <w:fldSimple w:instr="NUMPAGES  \* Arabic  \* MERGEFORMAT">
-      <w:r>
-        <w:t>10</w:t>
-      </w:r>
-    </w:fldSimple>
+    <w:r>
+      <w:fldChar w:fldCharType="begin"/>
+    </w:r>
+    <w:r>
+      <w:instrText>NUMPAGES  \* Arabic  \* MERGEFORMAT</w:instrText>
+    </w:r>
+    <w:r>
+      <w:fldChar w:fldCharType="separate"/>
+    </w:r>
+    <w:r>
+      <w:t>10</w:t>
+    </w:r>
+    <w:r>
+      <w:fldChar w:fldCharType="end"/>
+    </w:r>
   </w:p>
 </w:ftr>
 </file>
@@ -4113,6 +5456,57 @@
       </w:tblBorders>
     </w:tblPr>
   </w:style>
+  <w:style w:type="paragraph" w:styleId="Inhaltsverzeichnisberschrift">
+    <w:name w:val="TOC Heading"/>
+    <w:basedOn w:val="berschrift1"/>
+    <w:next w:val="Standard"/>
+    <w:uiPriority w:val="39"/>
+    <w:unhideWhenUsed/>
+    <w:qFormat/>
+    <w:rsid w:val="002B4A20"/>
+    <w:pPr>
+      <w:outlineLvl w:val="9"/>
+    </w:pPr>
+    <w:rPr>
+      <w:lang w:eastAsia="de-DE"/>
+    </w:rPr>
+  </w:style>
+  <w:style w:type="paragraph" w:styleId="Verzeichnis1">
+    <w:name w:val="toc 1"/>
+    <w:basedOn w:val="Standard"/>
+    <w:next w:val="Standard"/>
+    <w:autoRedefine/>
+    <w:uiPriority w:val="39"/>
+    <w:unhideWhenUsed/>
+    <w:rsid w:val="002B4A20"/>
+    <w:pPr>
+      <w:spacing w:after="100"/>
+    </w:pPr>
+  </w:style>
+  <w:style w:type="paragraph" w:styleId="Verzeichnis2">
+    <w:name w:val="toc 2"/>
+    <w:basedOn w:val="Standard"/>
+    <w:next w:val="Standard"/>
+    <w:autoRedefine/>
+    <w:uiPriority w:val="39"/>
+    <w:unhideWhenUsed/>
+    <w:rsid w:val="002B4A20"/>
+    <w:pPr>
+      <w:spacing w:after="100"/>
+      <w:ind w:left="220"/>
+    </w:pPr>
+  </w:style>
+  <w:style w:type="character" w:styleId="Hyperlink">
+    <w:name w:val="Hyperlink"/>
+    <w:basedOn w:val="Absatz-Standardschriftart"/>
+    <w:uiPriority w:val="99"/>
+    <w:unhideWhenUsed/>
+    <w:rsid w:val="002B4A20"/>
+    <w:rPr>
+      <w:color w:val="0563C1" w:themeColor="hyperlink"/>
+      <w:u w:val="single"/>
+    </w:rPr>
+  </w:style>
 </w:styles>
 </file>
 
@@ -4298,7 +5692,10 @@
     <w:rsidRoot w:val="000417BF"/>
     <w:rsid w:val="00024715"/>
     <w:rsid w:val="000417BF"/>
+    <w:rsid w:val="00100334"/>
+    <w:rsid w:val="0092109F"/>
     <w:rsid w:val="00942550"/>
+    <w:rsid w:val="00E95462"/>
     <w:rsid w:val="00FD634D"/>
   </w:rsids>
   <m:mathPr>

</xml_diff>